<commit_message>
Finalize day3 in clinical-statistics
</commit_message>
<xml_diff>
--- a/clinical-statistics/day-three/src/day-three.docx
+++ b/clinical-statistics/day-three/src/day-three.docx
@@ -969,113 +969,108 @@
       <w:pPr>
         <w:pStyle w:val="FirstParagraph"/>
       </w:pPr>
-      <m:oMathPara>
-        <m:oMathParaPr>
-          <m:jc m:val="center"/>
-        </m:oMathParaPr>
-        <m:oMath>
-          <m:sSup>
-            <m:e>
-              <m:r>
-                <m:t>X</m:t>
-              </m:r>
-            </m:e>
-            <m:sup>
-              <m:r>
-                <m:t>2</m:t>
-              </m:r>
-            </m:sup>
-          </m:sSup>
-          <m:r>
-            <m:rPr>
-              <m:sty m:val="p"/>
-            </m:rPr>
-            <m:t>=</m:t>
-          </m:r>
-          <m:r>
-            <m:t>Σ</m:t>
-          </m:r>
-          <m:f>
-            <m:fPr>
-              <m:type m:val="bar"/>
-            </m:fPr>
-            <m:num>
-              <m:sSup>
-                <m:e>
-                  <m:d>
-                    <m:dPr>
-                      <m:begChr m:val="("/>
-                      <m:endChr m:val=")"/>
-                      <m:sepChr m:val=""/>
-                      <m:grow/>
-                    </m:dPr>
-                    <m:e>
-                      <m:sSub>
-                        <m:e>
-                          <m:r>
-                            <m:t>O</m:t>
-                          </m:r>
-                        </m:e>
-                        <m:sub>
-                          <m:r>
-                            <m:t>i</m:t>
-                          </m:r>
-                          <m:r>
-                            <m:t>j</m:t>
-                          </m:r>
-                        </m:sub>
-                      </m:sSub>
-                      <m:r>
-                        <m:rPr>
-                          <m:sty m:val="p"/>
-                        </m:rPr>
-                        <m:t>−</m:t>
-                      </m:r>
-                      <m:sSub>
-                        <m:e>
-                          <m:r>
-                            <m:t>E</m:t>
-                          </m:r>
-                        </m:e>
-                        <m:sub>
-                          <m:r>
-                            <m:t>i</m:t>
-                          </m:r>
-                          <m:r>
-                            <m:t>j</m:t>
-                          </m:r>
-                        </m:sub>
-                      </m:sSub>
-                    </m:e>
-                  </m:d>
-                </m:e>
-                <m:sup>
-                  <m:r>
-                    <m:t>2</m:t>
-                  </m:r>
-                </m:sup>
-              </m:sSup>
-            </m:num>
-            <m:den>
-              <m:sSub>
-                <m:e>
-                  <m:r>
-                    <m:t>E</m:t>
-                  </m:r>
-                </m:e>
-                <m:sub>
-                  <m:r>
-                    <m:t>i</m:t>
-                  </m:r>
-                  <m:r>
-                    <m:t>j</m:t>
-                  </m:r>
-                </m:sub>
-              </m:sSub>
-            </m:den>
-          </m:f>
-        </m:oMath>
-      </m:oMathPara>
+      <m:oMath>
+        <m:sSup>
+          <m:e>
+            <m:r>
+              <m:t>X</m:t>
+            </m:r>
+          </m:e>
+          <m:sup>
+            <m:r>
+              <m:t>2</m:t>
+            </m:r>
+          </m:sup>
+        </m:sSup>
+        <m:r>
+          <m:rPr>
+            <m:sty m:val="p"/>
+          </m:rPr>
+          <m:t>=</m:t>
+        </m:r>
+        <m:r>
+          <m:t>Σ</m:t>
+        </m:r>
+        <m:f>
+          <m:fPr>
+            <m:type m:val="bar"/>
+          </m:fPr>
+          <m:num>
+            <m:sSup>
+              <m:e>
+                <m:d>
+                  <m:dPr>
+                    <m:begChr m:val="("/>
+                    <m:endChr m:val=")"/>
+                    <m:sepChr m:val=""/>
+                    <m:grow/>
+                  </m:dPr>
+                  <m:e>
+                    <m:sSub>
+                      <m:e>
+                        <m:r>
+                          <m:t>O</m:t>
+                        </m:r>
+                      </m:e>
+                      <m:sub>
+                        <m:r>
+                          <m:t>i</m:t>
+                        </m:r>
+                        <m:r>
+                          <m:t>j</m:t>
+                        </m:r>
+                      </m:sub>
+                    </m:sSub>
+                    <m:r>
+                      <m:rPr>
+                        <m:sty m:val="p"/>
+                      </m:rPr>
+                      <m:t>−</m:t>
+                    </m:r>
+                    <m:sSub>
+                      <m:e>
+                        <m:r>
+                          <m:t>E</m:t>
+                        </m:r>
+                      </m:e>
+                      <m:sub>
+                        <m:r>
+                          <m:t>i</m:t>
+                        </m:r>
+                        <m:r>
+                          <m:t>j</m:t>
+                        </m:r>
+                      </m:sub>
+                    </m:sSub>
+                  </m:e>
+                </m:d>
+              </m:e>
+              <m:sup>
+                <m:r>
+                  <m:t>2</m:t>
+                </m:r>
+              </m:sup>
+            </m:sSup>
+          </m:num>
+          <m:den>
+            <m:sSub>
+              <m:e>
+                <m:r>
+                  <m:t>E</m:t>
+                </m:r>
+              </m:e>
+              <m:sub>
+                <m:r>
+                  <m:t>i</m:t>
+                </m:r>
+                <m:r>
+                  <m:t>j</m:t>
+                </m:r>
+              </m:sub>
+            </m:sSub>
+          </m:den>
+        </m:f>
+      </m:oMath>
     </w:p>
     <w:tbl>
       <w:tblPr>
@@ -1148,7 +1143,7 @@
               <w:pStyle w:val="ImageCaption"/>
             </w:pPr>
             <w:r>
-              <w:t xml:space="preserve">Figure 5: Counts of dead and survived by sex with expected coutns</w:t>
+              <w:t xml:space="preserve">Figure 5: Counts of dead and survived by sex with expected counts</w:t>
             </w:r>
           </w:p>
           <w:bookmarkEnd w:id="48"/>
@@ -1279,6 +1274,14 @@
         <w:t xml:space="preserve">The odds ratio compares the 2 to 1 odds in favor to the 5 to 1 odds against to get 10. Women fared 10 times better than men because their odds of survival were 10 times better.</w:t>
       </w:r>
     </w:p>
+    <w:p>
+      <w:pPr>
+        <w:pStyle w:val="BodyText"/>
+      </w:pPr>
+      <w:r>
+        <w:t xml:space="preserve">Add note</w:t>
+      </w:r>
+    </w:p>
     <w:bookmarkEnd w:id="50"/>
     <w:bookmarkStart w:id="51" w:name="alternative-approach-relative-risk"/>
     <w:p>
@@ -1363,6 +1366,14 @@
         <w:t xml:space="preserve">95% CI (3.4, 4.7)</w:t>
       </w:r>
     </w:p>
+    <w:p>
+      <w:pPr>
+        <w:pStyle w:val="FirstParagraph"/>
+      </w:pPr>
+      <w:r>
+        <w:t xml:space="preserve">Add note</w:t>
+      </w:r>
+    </w:p>
     <w:bookmarkEnd w:id="51"/>
     <w:bookmarkStart w:id="52" w:name="which-is-the-better-measure"/>
     <w:p>
@@ -1433,6 +1444,14 @@
         <w:t xml:space="preserve">Cannot use relative risk for certain datasets</w:t>
       </w:r>
     </w:p>
+    <w:p>
+      <w:pPr>
+        <w:pStyle w:val="FirstParagraph"/>
+      </w:pPr>
+      <w:r>
+        <w:t xml:space="preserve">Add note</w:t>
+      </w:r>
+    </w:p>
     <w:bookmarkEnd w:id="52"/>
     <w:bookmarkStart w:id="53" w:name="Xa2446bca6ca4327e56927f42e6570ca6aeb3b38"/>
     <w:p>
@@ -1517,6 +1536,14 @@
         <w:t xml:space="preserve">95% CI (0.45, 0.55)</w:t>
       </w:r>
     </w:p>
+    <w:p>
+      <w:pPr>
+        <w:pStyle w:val="FirstParagraph"/>
+      </w:pPr>
+      <w:r>
+        <w:t xml:space="preserve">Add note</w:t>
+      </w:r>
+    </w:p>
     <w:bookmarkEnd w:id="53"/>
     <w:bookmarkStart w:id="54" w:name="comparison-of-multinomial-outcome"/>
     <w:p>
@@ -1575,6 +1602,14 @@
         <w:t xml:space="preserve">Ordinal logistic regression</w:t>
       </w:r>
     </w:p>
+    <w:p>
+      <w:pPr>
+        <w:pStyle w:val="FirstParagraph"/>
+      </w:pPr>
+      <w:r>
+        <w:t xml:space="preserve">Add note</w:t>
+      </w:r>
+    </w:p>
     <w:bookmarkEnd w:id="54"/>
     <w:bookmarkStart w:id="55" w:name="comparison-of-a-continuous-outcome"/>
     <w:p>
@@ -1619,6 +1654,14 @@
       </w:pPr>
       <w:r>
         <w:t xml:space="preserve">Paired samples</w:t>
+      </w:r>
+    </w:p>
+    <w:p>
+      <w:pPr>
+        <w:pStyle w:val="FirstParagraph"/>
+      </w:pPr>
+      <w:r>
+        <w:t xml:space="preserve">Add note</w:t>
       </w:r>
     </w:p>
     <w:bookmarkEnd w:id="55"/>
@@ -1805,6 +1848,14 @@
         </m:rad>
       </m:oMath>
     </w:p>
+    <w:p>
+      <w:pPr>
+        <w:pStyle w:val="FirstParagraph"/>
+      </w:pPr>
+      <w:r>
+        <w:t xml:space="preserve">Add note</w:t>
+      </w:r>
+    </w:p>
     <w:bookmarkEnd w:id="56"/>
     <w:bookmarkStart w:id="61" w:name="comparison-of-ages-of-deathssurvivors"/>
     <w:p>
@@ -1870,6 +1921,14 @@
         <w:t xml:space="preserve">95% CI (-0.3, 3.8)</w:t>
       </w:r>
     </w:p>
+    <w:p>
+      <w:pPr>
+        <w:pStyle w:val="BodyText"/>
+      </w:pPr>
+      <w:r>
+        <w:t xml:space="preserve">Add note</w:t>
+      </w:r>
+    </w:p>
     <w:bookmarkEnd w:id="61"/>
     <w:bookmarkStart w:id="62" w:name="paired-samples"/>
     <w:p>
@@ -2743,6 +2802,14 @@
           <w:rStyle w:val="VerbatimChar"/>
         </w:rPr>
         <w:t xml:space="preserve"> 325   14     13.7</w:t>
+      </w:r>
+    </w:p>
+    <w:p>
+      <w:pPr>
+        <w:pStyle w:val="FirstParagraph"/>
+      </w:pPr>
+      <w:r>
+        <w:t xml:space="preserve">Add note</w:t>
       </w:r>
     </w:p>
     <w:bookmarkEnd w:id="62"/>
@@ -2908,6 +2975,14 @@
         <w:t xml:space="preserve">95% CI (-2.65, -0.58)</w:t>
       </w:r>
     </w:p>
+    <w:p>
+      <w:pPr>
+        <w:pStyle w:val="BodyText"/>
+      </w:pPr>
+      <w:r>
+        <w:t xml:space="preserve">Add note</w:t>
+      </w:r>
+    </w:p>
     <w:bookmarkEnd w:id="63"/>
     <w:bookmarkStart w:id="64" w:name="assumptions-for-t-tests"/>
     <w:p>
@@ -2966,6 +3041,14 @@
         <w:t xml:space="preserve">For two sample t-test, equal variation</w:t>
       </w:r>
     </w:p>
+    <w:p>
+      <w:pPr>
+        <w:pStyle w:val="FirstParagraph"/>
+      </w:pPr>
+      <w:r>
+        <w:t xml:space="preserve">Add note</w:t>
+      </w:r>
+    </w:p>
     <w:bookmarkEnd w:id="64"/>
     <w:bookmarkStart w:id="65" w:name="nonparametric-test"/>
     <w:p>
@@ -3012,6 +3095,14 @@
         <w:t xml:space="preserve">Does not rely on Central Limit Theorem</w:t>
       </w:r>
     </w:p>
+    <w:p>
+      <w:pPr>
+        <w:pStyle w:val="FirstParagraph"/>
+      </w:pPr>
+      <w:r>
+        <w:t xml:space="preserve">Add note</w:t>
+      </w:r>
+    </w:p>
     <w:bookmarkEnd w:id="65"/>
     <w:bookmarkStart w:id="66" w:name="wilcoxon-signed-rank-test"/>
     <w:p>
@@ -3154,6 +3245,14 @@
       </w:pPr>
       <w:r>
         <w:t xml:space="preserve">Difficult to do risk adjustments</w:t>
+      </w:r>
+    </w:p>
+    <w:p>
+      <w:pPr>
+        <w:pStyle w:val="FirstParagraph"/>
+      </w:pPr>
+      <w:r>
+        <w:t xml:space="preserve">Add note</w:t>
       </w:r>
     </w:p>
     <w:bookmarkEnd w:id="67"/>
@@ -3403,6 +3502,14 @@
       </w:pPr>
       <w:r>
         <w:t xml:space="preserve">?</w:t>
+      </w:r>
+    </w:p>
+    <w:p>
+      <w:pPr>
+        <w:pStyle w:val="FirstParagraph"/>
+      </w:pPr>
+      <w:r>
+        <w:t xml:space="preserve">Add note</w:t>
       </w:r>
     </w:p>
     <w:bookmarkEnd w:id="73"/>
@@ -3633,6 +3740,14 @@
         </m:r>
       </m:oMath>
     </w:p>
+    <w:p>
+      <w:pPr>
+        <w:pStyle w:val="FirstParagraph"/>
+      </w:pPr>
+      <w:r>
+        <w:t xml:space="preserve">Add note</w:t>
+      </w:r>
+    </w:p>
     <w:bookmarkEnd w:id="74"/>
     <w:bookmarkStart w:id="75" w:name="equation-of-a-straight-line"/>
     <w:p>
@@ -3765,6 +3880,14 @@
         <w:t xml:space="preserve">y-intercept</w:t>
       </w:r>
     </w:p>
+    <w:p>
+      <w:pPr>
+        <w:pStyle w:val="FirstParagraph"/>
+      </w:pPr>
+      <w:r>
+        <w:t xml:space="preserve">Add note</w:t>
+      </w:r>
+    </w:p>
     <w:bookmarkEnd w:id="75"/>
     <w:bookmarkStart w:id="76" w:name="in-linear-regression"/>
     <w:p>
@@ -3823,6 +3946,14 @@
         <w:t xml:space="preserve">Intercept: estimated average value of y when x equals zero.</w:t>
       </w:r>
     </w:p>
+    <w:p>
+      <w:pPr>
+        <w:pStyle w:val="FirstParagraph"/>
+      </w:pPr>
+      <w:r>
+        <w:t xml:space="preserve">Add note</w:t>
+      </w:r>
+    </w:p>
     <w:bookmarkEnd w:id="76"/>
     <w:bookmarkStart w:id="77" w:name="Xd94d001f710dfe44b81538b303504ba59f4e053"/>
     <w:p>
@@ -3855,6 +3986,14 @@
       </w:pPr>
       <w:r>
         <w:t xml:space="preserve">Difficulty: mother leaves hospital first</w:t>
+      </w:r>
+    </w:p>
+    <w:p>
+      <w:pPr>
+        <w:pStyle w:val="FirstParagraph"/>
+      </w:pPr>
+      <w:r>
+        <w:t xml:space="preserve">Add note</w:t>
       </w:r>
     </w:p>
     <w:bookmarkEnd w:id="77"/>
@@ -3942,6 +4081,14 @@
         </w:tc>
       </w:tr>
     </w:tbl>
+    <w:p>
+      <w:pPr>
+        <w:pStyle w:val="BodyText"/>
+      </w:pPr>
+      <w:r>
+        <w:t xml:space="preserve">Add note</w:t>
+      </w:r>
+    </w:p>
     <w:bookmarkEnd w:id="82"/>
     <w:bookmarkStart w:id="87" w:name="section-6"/>
     <w:p>
@@ -4027,6 +4174,14 @@
         </w:tc>
       </w:tr>
     </w:tbl>
+    <w:p>
+      <w:pPr>
+        <w:pStyle w:val="BodyText"/>
+      </w:pPr>
+      <w:r>
+        <w:t xml:space="preserve">Add note</w:t>
+      </w:r>
+    </w:p>
     <w:bookmarkEnd w:id="87"/>
     <w:bookmarkStart w:id="92" w:name="section-7"/>
     <w:p>
@@ -4136,6 +4291,14 @@
         <w:t xml:space="preserve">The estimated average duration of breast feeding increases by 0.4 weeks for every increase of one year in the mother’s age.</w:t>
       </w:r>
     </w:p>
+    <w:p>
+      <w:pPr>
+        <w:pStyle w:val="FirstParagraph"/>
+      </w:pPr>
+      <w:r>
+        <w:t xml:space="preserve">Add note</w:t>
+      </w:r>
+    </w:p>
     <w:bookmarkEnd w:id="92"/>
     <w:bookmarkStart w:id="97" w:name="section-8"/>
     <w:p>
@@ -4257,6 +4420,14 @@
         <w:t xml:space="preserve">Clearly an inappropriate extrapolation</w:t>
       </w:r>
     </w:p>
+    <w:p>
+      <w:pPr>
+        <w:pStyle w:val="FirstParagraph"/>
+      </w:pPr>
+      <w:r>
+        <w:t xml:space="preserve">Add note</w:t>
+      </w:r>
+    </w:p>
     <w:bookmarkEnd w:id="97"/>
     <w:bookmarkStart w:id="102" w:name="section-9"/>
     <w:p>
@@ -4366,6 +4537,14 @@
         <w:t xml:space="preserve">Reject the null hypothesis and conclude that there is a positive relationship between mother’s age and duration of breast feeding.</w:t>
       </w:r>
     </w:p>
+    <w:p>
+      <w:pPr>
+        <w:pStyle w:val="FirstParagraph"/>
+      </w:pPr>
+      <w:r>
+        <w:t xml:space="preserve">Add note</w:t>
+      </w:r>
+    </w:p>
     <w:bookmarkEnd w:id="102"/>
     <w:bookmarkStart w:id="107" w:name="section-10"/>
     <w:p>
@@ -4525,6 +4704,14 @@
         <w:t xml:space="preserve">You are 95% confident that the true regression slope is positive.</w:t>
       </w:r>
     </w:p>
+    <w:p>
+      <w:pPr>
+        <w:pStyle w:val="FirstParagraph"/>
+      </w:pPr>
+      <w:r>
+        <w:t xml:space="preserve">Add note</w:t>
+      </w:r>
+    </w:p>
     <w:bookmarkEnd w:id="107"/>
     <w:bookmarkStart w:id="108" w:name="X66af6af6fdbe43deb6ee9475272e192011fee6f"/>
     <w:p>
@@ -4569,6 +4756,14 @@
       </w:pPr>
       <w:r>
         <w:t xml:space="preserve">Control: Feeding using bottles when mom is away</w:t>
+      </w:r>
+    </w:p>
+    <w:p>
+      <w:pPr>
+        <w:pStyle w:val="FirstParagraph"/>
+      </w:pPr>
+      <w:r>
+        <w:t xml:space="preserve">Add note</w:t>
       </w:r>
     </w:p>
     <w:bookmarkEnd w:id="108"/>
@@ -4741,6 +4936,14 @@
         </w:tc>
       </w:tr>
     </w:tbl>
+    <w:p>
+      <w:pPr>
+        <w:pStyle w:val="BodyText"/>
+      </w:pPr>
+      <w:r>
+        <w:t xml:space="preserve">Add note</w:t>
+      </w:r>
+    </w:p>
     <w:bookmarkEnd w:id="118"/>
     <w:bookmarkStart w:id="123" w:name="section-13"/>
     <w:p>
@@ -4826,6 +5029,14 @@
         </w:tc>
       </w:tr>
     </w:tbl>
+    <w:p>
+      <w:pPr>
+        <w:pStyle w:val="BodyText"/>
+      </w:pPr>
+      <w:r>
+        <w:t xml:space="preserve">Add note</w:t>
+      </w:r>
+    </w:p>
     <w:bookmarkEnd w:id="123"/>
     <w:bookmarkStart w:id="124" w:name="X1e3e388f831f2f7db92d191275e12f6ca13212f"/>
     <w:p>
@@ -4931,6 +5142,14 @@
         <w:t xml:space="preserve">Slope for x2: similar interpretation</w:t>
       </w:r>
     </w:p>
+    <w:p>
+      <w:pPr>
+        <w:pStyle w:val="FirstParagraph"/>
+      </w:pPr>
+      <w:r>
+        <w:t xml:space="preserve">Add note</w:t>
+      </w:r>
+    </w:p>
     <w:bookmarkEnd w:id="125"/>
     <w:bookmarkStart w:id="126" w:name="adjusting-for-covariate-imbalance"/>
     <w:p>
@@ -5023,6 +5242,14 @@
       </w:pPr>
       <w:r>
         <w:t xml:space="preserve">Covariate imbalance not quite same as confounding</w:t>
+      </w:r>
+    </w:p>
+    <w:p>
+      <w:pPr>
+        <w:pStyle w:val="FirstParagraph"/>
+      </w:pPr>
+      <w:r>
+        <w:t xml:space="preserve">Add note</w:t>
       </w:r>
     </w:p>
     <w:bookmarkEnd w:id="126"/>
@@ -5110,6 +5337,14 @@
         </w:tc>
       </w:tr>
     </w:tbl>
+    <w:p>
+      <w:pPr>
+        <w:pStyle w:val="BodyText"/>
+      </w:pPr>
+      <w:r>
+        <w:t xml:space="preserve">Add note</w:t>
+      </w:r>
+    </w:p>
     <w:bookmarkEnd w:id="131"/>
     <w:bookmarkStart w:id="132" w:name="adjusted-means"/>
     <w:p>
@@ -5351,13 +5586,51 @@
       </m:oMath>
     </w:p>
     <w:bookmarkEnd w:id="132"/>
-    <w:bookmarkStart w:id="133" w:name="examples-in-the-medical-literature"/>
+    <w:bookmarkStart w:id="133" w:name="small-group-exercises"/>
     <w:p>
       <w:pPr>
         <w:pStyle w:val="Heading2"/>
       </w:pPr>
       <w:r>
+        <w:t xml:space="preserve">Small group exercises</w:t>
+      </w:r>
+    </w:p>
+    <w:p>
+      <w:pPr>
+        <w:numPr>
+          <w:ilvl w:val="0"/>
+          <w:numId w:val="1058"/>
+        </w:numPr>
+        <w:pStyle w:val="Compact"/>
+      </w:pPr>
+      <w:r>
+        <w:t xml:space="preserve">Group 1: Effect of sex and height on fev</w:t>
+      </w:r>
+    </w:p>
+    <w:p>
+      <w:pPr>
+        <w:numPr>
+          <w:ilvl w:val="0"/>
+          <w:numId w:val="1058"/>
+        </w:numPr>
+        <w:pStyle w:val="Compact"/>
+      </w:pPr>
+      <w:r>
+        <w:t xml:space="preserve">Group 2: Effect of smoking and age on fev</w:t>
+      </w:r>
+      <w:r>
+        <w:t xml:space="preserve"> </w:t>
+      </w:r>
+      <w:r>
         <w:t xml:space="preserve">Examples in the medical literature</w:t>
+      </w:r>
+    </w:p>
+    <w:p>
+      <w:pPr>
+        <w:pStyle w:val="FirstParagraph"/>
+      </w:pPr>
+      <w:r>
+        <w:t xml:space="preserve">Add note</w:t>
       </w:r>
     </w:p>
     <w:bookmarkEnd w:id="133"/>
@@ -5374,36 +5647,12 @@
       <w:pPr>
         <w:numPr>
           <w:ilvl w:val="0"/>
-          <w:numId w:val="1058"/>
+          <w:numId w:val="1059"/>
         </w:numPr>
         <w:pStyle w:val="Compact"/>
       </w:pPr>
       <w:r>
         <w:t xml:space="preserve">Risks during surgery</w:t>
-      </w:r>
-    </w:p>
-    <w:p>
-      <w:pPr>
-        <w:numPr>
-          <w:ilvl w:val="1"/>
-          <w:numId w:val="1059"/>
-        </w:numPr>
-        <w:pStyle w:val="Compact"/>
-      </w:pPr>
-      <w:r>
-        <w:t xml:space="preserve">P[death] = 0.6</w:t>
-      </w:r>
-    </w:p>
-    <w:p>
-      <w:pPr>
-        <w:numPr>
-          <w:ilvl w:val="0"/>
-          <w:numId w:val="1058"/>
-        </w:numPr>
-        <w:pStyle w:val="Compact"/>
-      </w:pPr>
-      <w:r>
-        <w:t xml:space="preserve">If risk doubles</w:t>
       </w:r>
     </w:p>
     <w:p>
@@ -5415,6 +5664,30 @@
         <w:pStyle w:val="Compact"/>
       </w:pPr>
       <w:r>
+        <w:t xml:space="preserve">P[death] = 0.6</w:t>
+      </w:r>
+    </w:p>
+    <w:p>
+      <w:pPr>
+        <w:numPr>
+          <w:ilvl w:val="0"/>
+          <w:numId w:val="1059"/>
+        </w:numPr>
+        <w:pStyle w:val="Compact"/>
+      </w:pPr>
+      <w:r>
+        <w:t xml:space="preserve">If risk doubles</w:t>
+      </w:r>
+    </w:p>
+    <w:p>
+      <w:pPr>
+        <w:numPr>
+          <w:ilvl w:val="1"/>
+          <w:numId w:val="1061"/>
+        </w:numPr>
+        <w:pStyle w:val="Compact"/>
+      </w:pPr>
+      <w:r>
         <w:t xml:space="preserve">P[death] = 1.2</w:t>
       </w:r>
     </w:p>
@@ -5434,6 +5707,30 @@
       </w:pPr>
       <w:r>
         <w:t xml:space="preserve">Logistic regression</w:t>
+      </w:r>
+    </w:p>
+    <w:p>
+      <w:pPr>
+        <w:numPr>
+          <w:ilvl w:val="0"/>
+          <w:numId w:val="1062"/>
+        </w:numPr>
+        <w:pStyle w:val="Compact"/>
+      </w:pPr>
+      <w:r>
+        <w:t xml:space="preserve">Binary outcome</w:t>
+      </w:r>
+    </w:p>
+    <w:p>
+      <w:pPr>
+        <w:numPr>
+          <w:ilvl w:val="0"/>
+          <w:numId w:val="1062"/>
+        </w:numPr>
+        <w:pStyle w:val="Compact"/>
+      </w:pPr>
+      <w:r>
+        <w:t xml:space="preserve">Linear on a log odds scale</w:t>
       </w:r>
     </w:p>
     <w:p>
@@ -5881,7 +6178,7 @@
       <w:pPr>
         <w:numPr>
           <w:ilvl w:val="0"/>
-          <w:numId w:val="1061"/>
+          <w:numId w:val="1063"/>
         </w:numPr>
         <w:pStyle w:val="Compact"/>
       </w:pPr>
@@ -5893,7 +6190,7 @@
       <w:pPr>
         <w:numPr>
           <w:ilvl w:val="1"/>
-          <w:numId w:val="1062"/>
+          <w:numId w:val="1064"/>
         </w:numPr>
         <w:pStyle w:val="Compact"/>
       </w:pPr>
@@ -5905,7 +6202,7 @@
       <w:pPr>
         <w:numPr>
           <w:ilvl w:val="0"/>
-          <w:numId w:val="1061"/>
+          <w:numId w:val="1063"/>
         </w:numPr>
         <w:pStyle w:val="Compact"/>
       </w:pPr>
@@ -5917,31 +6214,31 @@
       <w:pPr>
         <w:numPr>
           <w:ilvl w:val="1"/>
+          <w:numId w:val="1065"/>
+        </w:numPr>
+        <w:pStyle w:val="Compact"/>
+      </w:pPr>
+      <w:r>
+        <w:t xml:space="preserve">Expect four losses for every win</w:t>
+      </w:r>
+    </w:p>
+    <w:p>
+      <w:pPr>
+        <w:numPr>
+          <w:ilvl w:val="0"/>
           <w:numId w:val="1063"/>
         </w:numPr>
         <w:pStyle w:val="Compact"/>
       </w:pPr>
       <w:r>
-        <w:t xml:space="preserve">Expect four losses for every win</w:t>
+        <w:t xml:space="preserve">Odds = Prob / (1- Prob)</w:t>
       </w:r>
     </w:p>
     <w:p>
       <w:pPr>
         <w:numPr>
           <w:ilvl w:val="0"/>
-          <w:numId w:val="1061"/>
-        </w:numPr>
-        <w:pStyle w:val="Compact"/>
-      </w:pPr>
-      <w:r>
-        <w:t xml:space="preserve">Odds = Prob / (1- Prob)</w:t>
-      </w:r>
-    </w:p>
-    <w:p>
-      <w:pPr>
-        <w:numPr>
-          <w:ilvl w:val="0"/>
-          <w:numId w:val="1061"/>
+          <w:numId w:val="1063"/>
         </w:numPr>
         <w:pStyle w:val="Compact"/>
       </w:pPr>
@@ -6108,7 +6405,7 @@
       <w:pPr>
         <w:numPr>
           <w:ilvl w:val="0"/>
-          <w:numId w:val="1064"/>
+          <w:numId w:val="1066"/>
         </w:numPr>
         <w:pStyle w:val="Compact"/>
       </w:pPr>
@@ -6197,7 +6494,7 @@
       <w:pPr>
         <w:numPr>
           <w:ilvl w:val="0"/>
-          <w:numId w:val="1064"/>
+          <w:numId w:val="1066"/>
         </w:numPr>
         <w:pStyle w:val="Compact"/>
       </w:pPr>
@@ -6286,7 +6583,7 @@
       <w:pPr>
         <w:numPr>
           <w:ilvl w:val="0"/>
-          <w:numId w:val="1064"/>
+          <w:numId w:val="1066"/>
         </w:numPr>
         <w:pStyle w:val="Compact"/>
       </w:pPr>
@@ -7528,7 +7825,7 @@
       <w:pPr>
         <w:numPr>
           <w:ilvl w:val="0"/>
-          <w:numId w:val="1065"/>
+          <w:numId w:val="1067"/>
         </w:numPr>
         <w:pStyle w:val="Compact"/>
       </w:pPr>
@@ -7540,7 +7837,7 @@
       <w:pPr>
         <w:numPr>
           <w:ilvl w:val="1"/>
-          <w:numId w:val="1066"/>
+          <w:numId w:val="1068"/>
         </w:numPr>
         <w:pStyle w:val="Compact"/>
       </w:pPr>
@@ -7552,7 +7849,7 @@
       <w:pPr>
         <w:numPr>
           <w:ilvl w:val="1"/>
-          <w:numId w:val="1066"/>
+          <w:numId w:val="1068"/>
         </w:numPr>
         <w:pStyle w:val="Compact"/>
       </w:pPr>
@@ -7564,7 +7861,7 @@
       <w:pPr>
         <w:numPr>
           <w:ilvl w:val="1"/>
-          <w:numId w:val="1066"/>
+          <w:numId w:val="1068"/>
         </w:numPr>
         <w:pStyle w:val="Compact"/>
       </w:pPr>
@@ -7892,7 +8189,7 @@
       <w:pPr>
         <w:numPr>
           <w:ilvl w:val="0"/>
-          <w:numId w:val="1067"/>
+          <w:numId w:val="1069"/>
         </w:numPr>
         <w:pStyle w:val="Compact"/>
       </w:pPr>
@@ -7904,7 +8201,7 @@
       <w:pPr>
         <w:numPr>
           <w:ilvl w:val="1"/>
-          <w:numId w:val="1068"/>
+          <w:numId w:val="1070"/>
         </w:numPr>
         <w:pStyle w:val="Compact"/>
       </w:pPr>
@@ -7916,7 +8213,7 @@
       <w:pPr>
         <w:numPr>
           <w:ilvl w:val="1"/>
-          <w:numId w:val="1068"/>
+          <w:numId w:val="1070"/>
         </w:numPr>
         <w:pStyle w:val="Compact"/>
       </w:pPr>
@@ -7928,7 +8225,7 @@
       <w:pPr>
         <w:numPr>
           <w:ilvl w:val="1"/>
-          <w:numId w:val="1068"/>
+          <w:numId w:val="1070"/>
         </w:numPr>
         <w:pStyle w:val="Compact"/>
       </w:pPr>
@@ -7945,11 +8242,14 @@
       </w:r>
     </w:p>
     <w:bookmarkEnd w:id="196"/>
-    <w:bookmarkStart w:id="199" w:name="section-27"/>
+    <w:bookmarkStart w:id="199" w:name="probability-calculations-for-males"/>
     <w:p>
       <w:pPr>
         <w:pStyle w:val="Heading2"/>
       </w:pPr>
+      <w:r>
+        <w:t xml:space="preserve">Probability calculations for males</w:t>
+      </w:r>
     </w:p>
     <w:tbl>
       <w:tblPr>
@@ -8027,7 +8327,7 @@
       <w:pPr>
         <w:numPr>
           <w:ilvl w:val="0"/>
-          <w:numId w:val="1069"/>
+          <w:numId w:val="1071"/>
         </w:numPr>
         <w:pStyle w:val="Compact"/>
       </w:pPr>
@@ -8039,7 +8339,7 @@
       <w:pPr>
         <w:numPr>
           <w:ilvl w:val="1"/>
-          <w:numId w:val="1070"/>
+          <w:numId w:val="1072"/>
         </w:numPr>
         <w:pStyle w:val="Compact"/>
       </w:pPr>
@@ -8051,7 +8351,7 @@
       <w:pPr>
         <w:numPr>
           <w:ilvl w:val="1"/>
-          <w:numId w:val="1070"/>
+          <w:numId w:val="1072"/>
         </w:numPr>
         <w:pStyle w:val="Compact"/>
       </w:pPr>
@@ -8063,7 +8363,7 @@
       <w:pPr>
         <w:numPr>
           <w:ilvl w:val="1"/>
-          <w:numId w:val="1070"/>
+          <w:numId w:val="1072"/>
         </w:numPr>
         <w:pStyle w:val="Compact"/>
       </w:pPr>
@@ -8088,7 +8388,7 @@
       </w:r>
     </w:p>
     <w:bookmarkEnd w:id="199"/>
-    <w:bookmarkStart w:id="202" w:name="section-28"/>
+    <w:bookmarkStart w:id="203" w:name="section-27"/>
     <w:p>
       <w:pPr>
         <w:pStyle w:val="Heading2"/>
@@ -8106,6 +8406,7 @@
       <w:tr>
         <w:tc>
           <w:tcPr/>
+          <w:bookmarkStart w:id="202" w:name="fig-titanic-logistic-model"/>
           <w:p>
             <w:pPr>
               <w:jc w:val="left"/>
@@ -8163,6 +8464,7 @@
               <w:pStyle w:val="ImageCaption"/>
             </w:pPr>
           </w:p>
+          <w:bookmarkEnd w:id="202"/>
         </w:tc>
       </w:tr>
     </w:tbl>
@@ -8170,7 +8472,7 @@
       <w:pPr>
         <w:numPr>
           <w:ilvl w:val="0"/>
-          <w:numId w:val="1071"/>
+          <w:numId w:val="1073"/>
         </w:numPr>
         <w:pStyle w:val="Compact"/>
       </w:pPr>
@@ -8182,7 +8484,7 @@
       <w:pPr>
         <w:numPr>
           <w:ilvl w:val="1"/>
-          <w:numId w:val="1072"/>
+          <w:numId w:val="1074"/>
         </w:numPr>
         <w:pStyle w:val="Compact"/>
       </w:pPr>
@@ -8198,17 +8500,1824 @@
         <w:t xml:space="preserve">The SexMale row has an interpretation similar to the slope term in a linear regression model. The B column represents the estimated change in the log odds when SexMale increases by one unit. This is effectively the log odds ratio. We computed the odds ratio above, and -2.301 is the natural logarithm of 0.1. The last column, EXP(B) provides you with the odds ratio (0.100).</w:t>
       </w:r>
     </w:p>
-    <w:bookmarkEnd w:id="202"/>
-    <w:bookmarkStart w:id="203" w:name="X7adbf8318eebc8ba38e6cd78997dc5d9a551b4a"/>
+    <w:bookmarkEnd w:id="203"/>
+    <w:bookmarkStart w:id="208" w:name="section-28"/>
     <w:p>
       <w:pPr>
         <w:pStyle w:val="Heading2"/>
       </w:pPr>
-      <w:r>
-        <w:t xml:space="preserve">Examples of logistic regression from the literature</w:t>
-      </w:r>
-    </w:p>
-    <w:bookmarkEnd w:id="203"/>
+    </w:p>
+    <w:tbl>
+      <w:tblPr>
+        <w:tblStyle w:val="Table"/>
+        <w:tblW w:type="pct" w:w="5000"/>
+        <w:tblLook w:firstRow="0" w:lastRow="0" w:firstColumn="0" w:lastColumn="0" w:noHBand="0" w:noVBand="0" w:val="0000"/>
+      </w:tblPr>
+      <w:tblGrid>
+        <w:gridCol w:w="7920"/>
+      </w:tblGrid>
+      <w:tr>
+        <w:tc>
+          <w:tcPr/>
+          <w:bookmarkStart w:id="207" w:name="fig-interview-description"/>
+          <w:p>
+            <w:pPr>
+              <w:pStyle w:val="Figure"/>
+              <w:jc w:val="center"/>
+            </w:pPr>
+            <w:r>
+              <w:drawing>
+                <wp:inline>
+                  <wp:extent cx="5334000" cy="2004235"/>
+                  <wp:effectExtent b="0" l="0" r="0" t="0"/>
+                  <wp:docPr descr="" title="" id="205" name="Picture"/>
+                  <a:graphic>
+                    <a:graphicData uri="http://schemas.openxmlformats.org/drawingml/2006/picture">
+                      <pic:pic>
+                        <pic:nvPicPr>
+                          <pic:cNvPr descr="../images/interview-description.png" id="206" name="Picture"/>
+                          <pic:cNvPicPr>
+                            <a:picLocks noChangeArrowheads="1" noChangeAspect="1"/>
+                          </pic:cNvPicPr>
+                        </pic:nvPicPr>
+                        <pic:blipFill>
+                          <a:blip r:embed="rId204"/>
+                          <a:stretch>
+                            <a:fillRect/>
+                          </a:stretch>
+                        </pic:blipFill>
+                        <pic:spPr bwMode="auto">
+                          <a:xfrm>
+                            <a:off x="0" y="0"/>
+                            <a:ext cx="5334000" cy="2004235"/>
+                          </a:xfrm>
+                          <a:prstGeom prst="rect">
+                            <a:avLst/>
+                          </a:prstGeom>
+                          <a:noFill/>
+                          <a:ln w="9525">
+                            <a:noFill/>
+                            <a:headEnd/>
+                            <a:tailEnd/>
+                          </a:ln>
+                        </pic:spPr>
+                      </pic:pic>
+                    </a:graphicData>
+                  </a:graphic>
+                </wp:inline>
+              </w:drawing>
+            </w:r>
+          </w:p>
+          <w:p>
+            <w:pPr>
+              <w:jc w:val="center"/>
+            </w:pPr>
+            <w:pPr>
+              <w:jc w:val="start"/>
+              <w:spacing w:before="200"/>
+              <w:pStyle w:val="ImageCaption"/>
+            </w:pPr>
+            <w:r>
+              <w:t xml:space="preserve">Figure 26: Description of the interview invite dataset</w:t>
+            </w:r>
+          </w:p>
+          <w:bookmarkEnd w:id="207"/>
+        </w:tc>
+      </w:tr>
+    </w:tbl>
+    <w:p>
+      <w:pPr>
+        <w:pStyle w:val="BodyText"/>
+      </w:pPr>
+      <w:r>
+        <w:t xml:space="preserve">“</w:t>
+      </w:r>
+      <w:r>
+        <w:t xml:space="preserve">Resumes were sent out to 316 top law firms in the United States, and there were two randomized characteristics of each resume. First, the gender associated with the resume was randomized by assigning a first name of either James or Julia. Second, the socioeconomic class of the candidate was randomly assigned and represented through five minor changes associated with personal interests and other other minor details (e.g. an extracurricular activity of sailing team vs track and field). The outcome variable was whether the candidate was received an interview.</w:t>
+      </w:r>
+      <w:r>
+        <w:t xml:space="preserve">”</w:t>
+      </w:r>
+    </w:p>
+    <w:bookmarkEnd w:id="208"/>
+    <w:bookmarkStart w:id="213" w:name="section-29"/>
+    <w:p>
+      <w:pPr>
+        <w:pStyle w:val="Heading2"/>
+      </w:pPr>
+    </w:p>
+    <w:tbl>
+      <w:tblPr>
+        <w:tblStyle w:val="Table"/>
+        <w:tblW w:type="pct" w:w="5000"/>
+        <w:tblLook w:firstRow="0" w:lastRow="0" w:firstColumn="0" w:lastColumn="0" w:noHBand="0" w:noVBand="0" w:val="0000"/>
+      </w:tblPr>
+      <w:tblGrid>
+        <w:gridCol w:w="7920"/>
+      </w:tblGrid>
+      <w:tr>
+        <w:tc>
+          <w:tcPr/>
+          <w:bookmarkStart w:id="212" w:name="fig-interview-description"/>
+          <w:p>
+            <w:pPr>
+              <w:pStyle w:val="Figure"/>
+              <w:jc w:val="center"/>
+            </w:pPr>
+            <w:r>
+              <w:drawing>
+                <wp:inline>
+                  <wp:extent cx="3971925" cy="1809750"/>
+                  <wp:effectExtent b="0" l="0" r="0" t="0"/>
+                  <wp:docPr descr="" title="" id="210" name="Picture"/>
+                  <a:graphic>
+                    <a:graphicData uri="http://schemas.openxmlformats.org/drawingml/2006/picture">
+                      <pic:pic>
+                        <pic:nvPicPr>
+                          <pic:cNvPr descr="../images/crosstab-class-interview.png" id="211" name="Picture"/>
+                          <pic:cNvPicPr>
+                            <a:picLocks noChangeArrowheads="1" noChangeAspect="1"/>
+                          </pic:cNvPicPr>
+                        </pic:nvPicPr>
+                        <pic:blipFill>
+                          <a:blip r:embed="rId209"/>
+                          <a:stretch>
+                            <a:fillRect/>
+                          </a:stretch>
+                        </pic:blipFill>
+                        <pic:spPr bwMode="auto">
+                          <a:xfrm>
+                            <a:off x="0" y="0"/>
+                            <a:ext cx="3971925" cy="1809750"/>
+                          </a:xfrm>
+                          <a:prstGeom prst="rect">
+                            <a:avLst/>
+                          </a:prstGeom>
+                          <a:noFill/>
+                          <a:ln w="9525">
+                            <a:noFill/>
+                            <a:headEnd/>
+                            <a:tailEnd/>
+                          </a:ln>
+                        </pic:spPr>
+                      </pic:pic>
+                    </a:graphicData>
+                  </a:graphic>
+                </wp:inline>
+              </w:drawing>
+            </w:r>
+          </w:p>
+          <w:p>
+            <w:pPr>
+              <w:jc w:val="center"/>
+            </w:pPr>
+            <w:pPr>
+              <w:jc w:val="start"/>
+              <w:spacing w:before="200"/>
+              <w:pStyle w:val="ImageCaption"/>
+            </w:pPr>
+            <w:r>
+              <w:t xml:space="preserve">Figure 27: Crosstabulation of class and interview</w:t>
+            </w:r>
+          </w:p>
+          <w:bookmarkEnd w:id="212"/>
+        </w:tc>
+      </w:tr>
+    </w:tbl>
+    <w:p>
+      <w:pPr>
+        <w:pStyle w:val="BodyText"/>
+      </w:pPr>
+      <w:r>
+        <w:t xml:space="preserve">Add note</w:t>
+      </w:r>
+    </w:p>
+    <w:bookmarkEnd w:id="213"/>
+    <w:bookmarkStart w:id="218" w:name="section-30"/>
+    <w:p>
+      <w:pPr>
+        <w:pStyle w:val="Heading2"/>
+      </w:pPr>
+    </w:p>
+    <w:tbl>
+      <w:tblPr>
+        <w:tblStyle w:val="Table"/>
+        <w:tblW w:type="pct" w:w="5000"/>
+        <w:tblLook w:firstRow="0" w:lastRow="0" w:firstColumn="0" w:lastColumn="0" w:noHBand="0" w:noVBand="0" w:val="0000"/>
+      </w:tblPr>
+      <w:tblGrid>
+        <w:gridCol w:w="7920"/>
+      </w:tblGrid>
+      <w:tr>
+        <w:tc>
+          <w:tcPr/>
+          <w:bookmarkStart w:id="217" w:name="fig-interview-description"/>
+          <w:p>
+            <w:pPr>
+              <w:pStyle w:val="Figure"/>
+              <w:jc w:val="center"/>
+            </w:pPr>
+            <w:r>
+              <w:drawing>
+                <wp:inline>
+                  <wp:extent cx="4143375" cy="1800225"/>
+                  <wp:effectExtent b="0" l="0" r="0" t="0"/>
+                  <wp:docPr descr="" title="" id="215" name="Picture"/>
+                  <a:graphic>
+                    <a:graphicData uri="http://schemas.openxmlformats.org/drawingml/2006/picture">
+                      <pic:pic>
+                        <pic:nvPicPr>
+                          <pic:cNvPr descr="../images/crosstab-gender-interview.png" id="216" name="Picture"/>
+                          <pic:cNvPicPr>
+                            <a:picLocks noChangeArrowheads="1" noChangeAspect="1"/>
+                          </pic:cNvPicPr>
+                        </pic:nvPicPr>
+                        <pic:blipFill>
+                          <a:blip r:embed="rId214"/>
+                          <a:stretch>
+                            <a:fillRect/>
+                          </a:stretch>
+                        </pic:blipFill>
+                        <pic:spPr bwMode="auto">
+                          <a:xfrm>
+                            <a:off x="0" y="0"/>
+                            <a:ext cx="4143375" cy="1800225"/>
+                          </a:xfrm>
+                          <a:prstGeom prst="rect">
+                            <a:avLst/>
+                          </a:prstGeom>
+                          <a:noFill/>
+                          <a:ln w="9525">
+                            <a:noFill/>
+                            <a:headEnd/>
+                            <a:tailEnd/>
+                          </a:ln>
+                        </pic:spPr>
+                      </pic:pic>
+                    </a:graphicData>
+                  </a:graphic>
+                </wp:inline>
+              </w:drawing>
+            </w:r>
+          </w:p>
+          <w:p>
+            <w:pPr>
+              <w:jc w:val="center"/>
+            </w:pPr>
+            <w:pPr>
+              <w:jc w:val="start"/>
+              <w:spacing w:before="200"/>
+              <w:pStyle w:val="ImageCaption"/>
+            </w:pPr>
+            <w:r>
+              <w:t xml:space="preserve">Figure 28: Crosstabulation of gender and interview</w:t>
+            </w:r>
+          </w:p>
+          <w:bookmarkEnd w:id="217"/>
+        </w:tc>
+      </w:tr>
+    </w:tbl>
+    <w:p>
+      <w:pPr>
+        <w:pStyle w:val="BodyText"/>
+      </w:pPr>
+      <w:r>
+        <w:t xml:space="preserve">Add note</w:t>
+      </w:r>
+    </w:p>
+    <w:bookmarkEnd w:id="218"/>
+    <w:bookmarkStart w:id="223" w:name="section-31"/>
+    <w:p>
+      <w:pPr>
+        <w:pStyle w:val="Heading2"/>
+      </w:pPr>
+    </w:p>
+    <w:tbl>
+      <w:tblPr>
+        <w:tblStyle w:val="Table"/>
+        <w:tblW w:type="pct" w:w="5000"/>
+        <w:tblLook w:firstRow="0" w:lastRow="0" w:firstColumn="0" w:lastColumn="0" w:noHBand="0" w:noVBand="0" w:val="0000"/>
+      </w:tblPr>
+      <w:tblGrid>
+        <w:gridCol w:w="7920"/>
+      </w:tblGrid>
+      <w:tr>
+        <w:tc>
+          <w:tcPr/>
+          <w:bookmarkStart w:id="222" w:name="fig-logistic-model-class"/>
+          <w:p>
+            <w:pPr>
+              <w:pStyle w:val="Figure"/>
+              <w:jc w:val="center"/>
+            </w:pPr>
+            <w:r>
+              <w:drawing>
+                <wp:inline>
+                  <wp:extent cx="5334000" cy="1041362"/>
+                  <wp:effectExtent b="0" l="0" r="0" t="0"/>
+                  <wp:docPr descr="" title="" id="220" name="Picture"/>
+                  <a:graphic>
+                    <a:graphicData uri="http://schemas.openxmlformats.org/drawingml/2006/picture">
+                      <pic:pic>
+                        <pic:nvPicPr>
+                          <pic:cNvPr descr="../images/logistic-model-class.png" id="221" name="Picture"/>
+                          <pic:cNvPicPr>
+                            <a:picLocks noChangeArrowheads="1" noChangeAspect="1"/>
+                          </pic:cNvPicPr>
+                        </pic:nvPicPr>
+                        <pic:blipFill>
+                          <a:blip r:embed="rId219"/>
+                          <a:stretch>
+                            <a:fillRect/>
+                          </a:stretch>
+                        </pic:blipFill>
+                        <pic:spPr bwMode="auto">
+                          <a:xfrm>
+                            <a:off x="0" y="0"/>
+                            <a:ext cx="5334000" cy="1041362"/>
+                          </a:xfrm>
+                          <a:prstGeom prst="rect">
+                            <a:avLst/>
+                          </a:prstGeom>
+                          <a:noFill/>
+                          <a:ln w="9525">
+                            <a:noFill/>
+                            <a:headEnd/>
+                            <a:tailEnd/>
+                          </a:ln>
+                        </pic:spPr>
+                      </pic:pic>
+                    </a:graphicData>
+                  </a:graphic>
+                </wp:inline>
+              </w:drawing>
+            </w:r>
+          </w:p>
+          <w:p>
+            <w:pPr>
+              <w:jc w:val="center"/>
+            </w:pPr>
+            <w:pPr>
+              <w:jc w:val="start"/>
+              <w:spacing w:before="200"/>
+              <w:pStyle w:val="ImageCaption"/>
+            </w:pPr>
+            <w:r>
+              <w:t xml:space="preserve">Figure 29: Logistic regression model for class</w:t>
+            </w:r>
+          </w:p>
+          <w:bookmarkEnd w:id="222"/>
+        </w:tc>
+      </w:tr>
+    </w:tbl>
+    <w:p>
+      <w:pPr>
+        <w:pStyle w:val="BodyText"/>
+      </w:pPr>
+      <w:r>
+        <w:t xml:space="preserve">Add note</w:t>
+      </w:r>
+    </w:p>
+    <w:bookmarkEnd w:id="223"/>
+    <w:bookmarkStart w:id="228" w:name="section-32"/>
+    <w:p>
+      <w:pPr>
+        <w:pStyle w:val="Heading2"/>
+      </w:pPr>
+    </w:p>
+    <w:tbl>
+      <w:tblPr>
+        <w:tblStyle w:val="Table"/>
+        <w:tblW w:type="pct" w:w="5000"/>
+        <w:tblLook w:firstRow="0" w:lastRow="0" w:firstColumn="0" w:lastColumn="0" w:noHBand="0" w:noVBand="0" w:val="0000"/>
+      </w:tblPr>
+      <w:tblGrid>
+        <w:gridCol w:w="7920"/>
+      </w:tblGrid>
+      <w:tr>
+        <w:tc>
+          <w:tcPr/>
+          <w:bookmarkStart w:id="227" w:name="fig-logistic-model-gender"/>
+          <w:p>
+            <w:pPr>
+              <w:pStyle w:val="Figure"/>
+              <w:jc w:val="center"/>
+            </w:pPr>
+            <w:r>
+              <w:drawing>
+                <wp:inline>
+                  <wp:extent cx="5334000" cy="1025769"/>
+                  <wp:effectExtent b="0" l="0" r="0" t="0"/>
+                  <wp:docPr descr="" title="" id="225" name="Picture"/>
+                  <a:graphic>
+                    <a:graphicData uri="http://schemas.openxmlformats.org/drawingml/2006/picture">
+                      <pic:pic>
+                        <pic:nvPicPr>
+                          <pic:cNvPr descr="../images/logistic-model-gender.png" id="226" name="Picture"/>
+                          <pic:cNvPicPr>
+                            <a:picLocks noChangeArrowheads="1" noChangeAspect="1"/>
+                          </pic:cNvPicPr>
+                        </pic:nvPicPr>
+                        <pic:blipFill>
+                          <a:blip r:embed="rId224"/>
+                          <a:stretch>
+                            <a:fillRect/>
+                          </a:stretch>
+                        </pic:blipFill>
+                        <pic:spPr bwMode="auto">
+                          <a:xfrm>
+                            <a:off x="0" y="0"/>
+                            <a:ext cx="5334000" cy="1025769"/>
+                          </a:xfrm>
+                          <a:prstGeom prst="rect">
+                            <a:avLst/>
+                          </a:prstGeom>
+                          <a:noFill/>
+                          <a:ln w="9525">
+                            <a:noFill/>
+                            <a:headEnd/>
+                            <a:tailEnd/>
+                          </a:ln>
+                        </pic:spPr>
+                      </pic:pic>
+                    </a:graphicData>
+                  </a:graphic>
+                </wp:inline>
+              </w:drawing>
+            </w:r>
+          </w:p>
+          <w:p>
+            <w:pPr>
+              <w:jc w:val="center"/>
+            </w:pPr>
+            <w:pPr>
+              <w:jc w:val="start"/>
+              <w:spacing w:before="200"/>
+              <w:pStyle w:val="ImageCaption"/>
+            </w:pPr>
+            <w:r>
+              <w:t xml:space="preserve">Figure 30: Logistic regression model for gender</w:t>
+            </w:r>
+          </w:p>
+          <w:bookmarkEnd w:id="227"/>
+        </w:tc>
+      </w:tr>
+    </w:tbl>
+    <w:p>
+      <w:pPr>
+        <w:pStyle w:val="BodyText"/>
+      </w:pPr>
+      <w:r>
+        <w:t xml:space="preserve">Add note</w:t>
+      </w:r>
+    </w:p>
+    <w:bookmarkEnd w:id="228"/>
+    <w:bookmarkStart w:id="233" w:name="section-33"/>
+    <w:p>
+      <w:pPr>
+        <w:pStyle w:val="Heading2"/>
+      </w:pPr>
+    </w:p>
+    <w:tbl>
+      <w:tblPr>
+        <w:tblStyle w:val="Table"/>
+        <w:tblW w:type="pct" w:w="5000"/>
+        <w:tblLook w:firstRow="0" w:lastRow="0" w:firstColumn="0" w:lastColumn="0" w:noHBand="0" w:noVBand="0" w:val="0000"/>
+      </w:tblPr>
+      <w:tblGrid>
+        <w:gridCol w:w="7920"/>
+      </w:tblGrid>
+      <w:tr>
+        <w:tc>
+          <w:tcPr/>
+          <w:bookmarkStart w:id="232" w:name="fig-fruit-fly-data-1"/>
+          <w:p>
+            <w:pPr>
+              <w:pStyle w:val="Figure"/>
+              <w:jc w:val="center"/>
+            </w:pPr>
+            <w:r>
+              <w:drawing>
+                <wp:inline>
+                  <wp:extent cx="4505325" cy="2324100"/>
+                  <wp:effectExtent b="0" l="0" r="0" t="0"/>
+                  <wp:docPr descr="" title="" id="230" name="Picture"/>
+                  <a:graphic>
+                    <a:graphicData uri="http://schemas.openxmlformats.org/drawingml/2006/picture">
+                      <pic:pic>
+                        <pic:nvPicPr>
+                          <pic:cNvPr descr="../images/fruit-fly-data-1.png" id="231" name="Picture"/>
+                          <pic:cNvPicPr>
+                            <a:picLocks noChangeArrowheads="1" noChangeAspect="1"/>
+                          </pic:cNvPicPr>
+                        </pic:nvPicPr>
+                        <pic:blipFill>
+                          <a:blip r:embed="rId229"/>
+                          <a:stretch>
+                            <a:fillRect/>
+                          </a:stretch>
+                        </pic:blipFill>
+                        <pic:spPr bwMode="auto">
+                          <a:xfrm>
+                            <a:off x="0" y="0"/>
+                            <a:ext cx="4505325" cy="2324100"/>
+                          </a:xfrm>
+                          <a:prstGeom prst="rect">
+                            <a:avLst/>
+                          </a:prstGeom>
+                          <a:noFill/>
+                          <a:ln w="9525">
+                            <a:noFill/>
+                            <a:headEnd/>
+                            <a:tailEnd/>
+                          </a:ln>
+                        </pic:spPr>
+                      </pic:pic>
+                    </a:graphicData>
+                  </a:graphic>
+                </wp:inline>
+              </w:drawing>
+            </w:r>
+          </w:p>
+          <w:p>
+            <w:pPr>
+              <w:jc w:val="center"/>
+            </w:pPr>
+            <w:pPr>
+              <w:jc w:val="start"/>
+              <w:spacing w:before="200"/>
+              <w:pStyle w:val="ImageCaption"/>
+            </w:pPr>
+            <w:r>
+              <w:t xml:space="preserve">Figure 31: Fruit fly data, round 1</w:t>
+            </w:r>
+          </w:p>
+          <w:bookmarkEnd w:id="232"/>
+        </w:tc>
+      </w:tr>
+    </w:tbl>
+    <w:p>
+      <w:pPr>
+        <w:pStyle w:val="BodyText"/>
+      </w:pPr>
+      <w:r>
+        <w:t xml:space="preserve">This data represents survival time for a group of fruit flies and is a subset of a larger data set found at the Data and Story Library (DASL). The data set has been slightly modified to simplify some of these explanations.</w:t>
+      </w:r>
+    </w:p>
+    <w:p>
+      <w:pPr>
+        <w:pStyle w:val="BodyText"/>
+      </w:pPr>
+      <w:r>
+        <w:t xml:space="preserve">There are 25 flies in the sample, with the first fly dying on day 37 and the last fly dying on day 96.</w:t>
+      </w:r>
+    </w:p>
+    <w:bookmarkEnd w:id="233"/>
+    <w:bookmarkStart w:id="238" w:name="section-34"/>
+    <w:p>
+      <w:pPr>
+        <w:pStyle w:val="Heading2"/>
+      </w:pPr>
+    </w:p>
+    <w:tbl>
+      <w:tblPr>
+        <w:tblStyle w:val="Table"/>
+        <w:tblW w:type="pct" w:w="5000"/>
+        <w:tblLook w:firstRow="0" w:lastRow="0" w:firstColumn="0" w:lastColumn="0" w:noHBand="0" w:noVBand="0" w:val="0000"/>
+      </w:tblPr>
+      <w:tblGrid>
+        <w:gridCol w:w="7920"/>
+      </w:tblGrid>
+      <w:tr>
+        <w:tc>
+          <w:tcPr/>
+          <w:bookmarkStart w:id="237" w:name="fig-fruit-fly-km-1"/>
+          <w:p>
+            <w:pPr>
+              <w:pStyle w:val="Figure"/>
+              <w:jc w:val="center"/>
+            </w:pPr>
+            <w:r>
+              <w:drawing>
+                <wp:inline>
+                  <wp:extent cx="4133850" cy="2962275"/>
+                  <wp:effectExtent b="0" l="0" r="0" t="0"/>
+                  <wp:docPr descr="" title="" id="235" name="Picture"/>
+                  <a:graphic>
+                    <a:graphicData uri="http://schemas.openxmlformats.org/drawingml/2006/picture">
+                      <pic:pic>
+                        <pic:nvPicPr>
+                          <pic:cNvPr descr="../images/fruit-fly-km-1.png" id="236" name="Picture"/>
+                          <pic:cNvPicPr>
+                            <a:picLocks noChangeArrowheads="1" noChangeAspect="1"/>
+                          </pic:cNvPicPr>
+                        </pic:nvPicPr>
+                        <pic:blipFill>
+                          <a:blip r:embed="rId234"/>
+                          <a:stretch>
+                            <a:fillRect/>
+                          </a:stretch>
+                        </pic:blipFill>
+                        <pic:spPr bwMode="auto">
+                          <a:xfrm>
+                            <a:off x="0" y="0"/>
+                            <a:ext cx="4133850" cy="2962275"/>
+                          </a:xfrm>
+                          <a:prstGeom prst="rect">
+                            <a:avLst/>
+                          </a:prstGeom>
+                          <a:noFill/>
+                          <a:ln w="9525">
+                            <a:noFill/>
+                            <a:headEnd/>
+                            <a:tailEnd/>
+                          </a:ln>
+                        </pic:spPr>
+                      </pic:pic>
+                    </a:graphicData>
+                  </a:graphic>
+                </wp:inline>
+              </w:drawing>
+            </w:r>
+          </w:p>
+          <w:p>
+            <w:pPr>
+              <w:jc w:val="center"/>
+            </w:pPr>
+            <w:pPr>
+              <w:jc w:val="start"/>
+              <w:spacing w:before="200"/>
+              <w:pStyle w:val="ImageCaption"/>
+            </w:pPr>
+            <w:r>
+              <w:t xml:space="preserve">Figure 32: Fruit fly graph, round 1</w:t>
+            </w:r>
+          </w:p>
+          <w:bookmarkEnd w:id="237"/>
+        </w:tc>
+      </w:tr>
+    </w:tbl>
+    <w:p>
+      <w:pPr>
+        <w:pStyle w:val="BodyText"/>
+      </w:pPr>
+      <w:r>
+        <w:t xml:space="preserve">If you wanted to estimate the survival probability for this data, you would draw a curve that decreases by 4% (1/25) every time a fly dies.</w:t>
+      </w:r>
+    </w:p>
+    <w:bookmarkEnd w:id="238"/>
+    <w:bookmarkStart w:id="243" w:name="fruit-fly-data-round-2"/>
+    <w:p>
+      <w:pPr>
+        <w:pStyle w:val="Heading2"/>
+      </w:pPr>
+      <w:r>
+        <w:t xml:space="preserve">Fruit fly data (round 2)</w:t>
+      </w:r>
+    </w:p>
+    <w:tbl>
+      <w:tblPr>
+        <w:tblStyle w:val="Table"/>
+        <w:tblW w:type="pct" w:w="5000"/>
+        <w:tblLook w:firstRow="0" w:lastRow="0" w:firstColumn="0" w:lastColumn="0" w:noHBand="0" w:noVBand="0" w:val="0000"/>
+      </w:tblPr>
+      <w:tblGrid>
+        <w:gridCol w:w="7920"/>
+      </w:tblGrid>
+      <w:tr>
+        <w:tc>
+          <w:tcPr/>
+          <w:bookmarkStart w:id="242" w:name="fig-fruit-fly-data-2"/>
+          <w:p>
+            <w:pPr>
+              <w:pStyle w:val="Figure"/>
+              <w:jc w:val="center"/>
+            </w:pPr>
+            <w:r>
+              <w:drawing>
+                <wp:inline>
+                  <wp:extent cx="4410075" cy="2295525"/>
+                  <wp:effectExtent b="0" l="0" r="0" t="0"/>
+                  <wp:docPr descr="" title="" id="240" name="Picture"/>
+                  <a:graphic>
+                    <a:graphicData uri="http://schemas.openxmlformats.org/drawingml/2006/picture">
+                      <pic:pic>
+                        <pic:nvPicPr>
+                          <pic:cNvPr descr="../images/fruit-fly-data-2.png" id="241" name="Picture"/>
+                          <pic:cNvPicPr>
+                            <a:picLocks noChangeArrowheads="1" noChangeAspect="1"/>
+                          </pic:cNvPicPr>
+                        </pic:nvPicPr>
+                        <pic:blipFill>
+                          <a:blip r:embed="rId239"/>
+                          <a:stretch>
+                            <a:fillRect/>
+                          </a:stretch>
+                        </pic:blipFill>
+                        <pic:spPr bwMode="auto">
+                          <a:xfrm>
+                            <a:off x="0" y="0"/>
+                            <a:ext cx="4410075" cy="2295525"/>
+                          </a:xfrm>
+                          <a:prstGeom prst="rect">
+                            <a:avLst/>
+                          </a:prstGeom>
+                          <a:noFill/>
+                          <a:ln w="9525">
+                            <a:noFill/>
+                            <a:headEnd/>
+                            <a:tailEnd/>
+                          </a:ln>
+                        </pic:spPr>
+                      </pic:pic>
+                    </a:graphicData>
+                  </a:graphic>
+                </wp:inline>
+              </w:drawing>
+            </w:r>
+          </w:p>
+          <w:p>
+            <w:pPr>
+              <w:jc w:val="center"/>
+            </w:pPr>
+            <w:pPr>
+              <w:jc w:val="start"/>
+              <w:spacing w:before="200"/>
+              <w:pStyle w:val="ImageCaption"/>
+            </w:pPr>
+            <w:r>
+              <w:t xml:space="preserve">Figure 33: Fruit fly data, round 2</w:t>
+            </w:r>
+          </w:p>
+          <w:bookmarkEnd w:id="242"/>
+        </w:tc>
+      </w:tr>
+    </w:tbl>
+    <w:p>
+      <w:pPr>
+        <w:pStyle w:val="BodyText"/>
+      </w:pPr>
+      <w:r>
+        <w:t xml:space="preserve">Now let’s alter the experiment. Suppose that totally by accident, a technician leaves the screen cover open on day 70 and all the flies escape. You’re probably worried that the whole experiment has been ruined. But don’t be so pessimistic. You still have complete information on survival of the fruit flies up to their 70th day of life. Here’s how you would present the data and estimate the survival probabilities.</w:t>
+      </w:r>
+    </w:p>
+    <w:bookmarkEnd w:id="243"/>
+    <w:bookmarkStart w:id="248" w:name="section-35"/>
+    <w:p>
+      <w:pPr>
+        <w:pStyle w:val="Heading2"/>
+      </w:pPr>
+    </w:p>
+    <w:tbl>
+      <w:tblPr>
+        <w:tblStyle w:val="Table"/>
+        <w:tblW w:type="pct" w:w="5000"/>
+        <w:tblLook w:firstRow="0" w:lastRow="0" w:firstColumn="0" w:lastColumn="0" w:noHBand="0" w:noVBand="0" w:val="0000"/>
+      </w:tblPr>
+      <w:tblGrid>
+        <w:gridCol w:w="7920"/>
+      </w:tblGrid>
+      <w:tr>
+        <w:tc>
+          <w:tcPr/>
+          <w:bookmarkStart w:id="247" w:name="fig-fruit-fly-km-2"/>
+          <w:p>
+            <w:pPr>
+              <w:pStyle w:val="Figure"/>
+              <w:jc w:val="center"/>
+            </w:pPr>
+            <w:r>
+              <w:drawing>
+                <wp:inline>
+                  <wp:extent cx="4171950" cy="2990850"/>
+                  <wp:effectExtent b="0" l="0" r="0" t="0"/>
+                  <wp:docPr descr="" title="" id="245" name="Picture"/>
+                  <a:graphic>
+                    <a:graphicData uri="http://schemas.openxmlformats.org/drawingml/2006/picture">
+                      <pic:pic>
+                        <pic:nvPicPr>
+                          <pic:cNvPr descr="../images/fruit-fly-km-2.png" id="246" name="Picture"/>
+                          <pic:cNvPicPr>
+                            <a:picLocks noChangeArrowheads="1" noChangeAspect="1"/>
+                          </pic:cNvPicPr>
+                        </pic:nvPicPr>
+                        <pic:blipFill>
+                          <a:blip r:embed="rId244"/>
+                          <a:stretch>
+                            <a:fillRect/>
+                          </a:stretch>
+                        </pic:blipFill>
+                        <pic:spPr bwMode="auto">
+                          <a:xfrm>
+                            <a:off x="0" y="0"/>
+                            <a:ext cx="4171950" cy="2990850"/>
+                          </a:xfrm>
+                          <a:prstGeom prst="rect">
+                            <a:avLst/>
+                          </a:prstGeom>
+                          <a:noFill/>
+                          <a:ln w="9525">
+                            <a:noFill/>
+                            <a:headEnd/>
+                            <a:tailEnd/>
+                          </a:ln>
+                        </pic:spPr>
+                      </pic:pic>
+                    </a:graphicData>
+                  </a:graphic>
+                </wp:inline>
+              </w:drawing>
+            </w:r>
+          </w:p>
+          <w:p>
+            <w:pPr>
+              <w:jc w:val="center"/>
+            </w:pPr>
+            <w:pPr>
+              <w:jc w:val="start"/>
+              <w:spacing w:before="200"/>
+              <w:pStyle w:val="ImageCaption"/>
+            </w:pPr>
+            <w:r>
+              <w:t xml:space="preserve">Figure 34: Fruit fly graph, round 2</w:t>
+            </w:r>
+          </w:p>
+          <w:bookmarkEnd w:id="247"/>
+        </w:tc>
+      </w:tr>
+    </w:tbl>
+    <w:p>
+      <w:pPr>
+        <w:pStyle w:val="BodyText"/>
+      </w:pPr>
+      <w:r>
+        <w:t xml:space="preserve">We clearly have enough data to make several important statements about survival probability. For example, the median survival time is 61 days because roughly half of the flies had died before this day.</w:t>
+      </w:r>
+    </w:p>
+    <w:p>
+      <w:pPr>
+        <w:pStyle w:val="BodyText"/>
+      </w:pPr>
+      <w:r>
+        <w:t xml:space="preserve">By the way, you might be tempted to ignore the ten flies who escaped. But that would seriously bias your results. The median survival time, for example, of the 15 flies who did not escape, for example, is only 54 days which is much smaller than the actual median.</w:t>
+      </w:r>
+    </w:p>
+    <w:bookmarkEnd w:id="248"/>
+    <w:bookmarkStart w:id="253" w:name="section-36"/>
+    <w:p>
+      <w:pPr>
+        <w:pStyle w:val="Heading2"/>
+      </w:pPr>
+    </w:p>
+    <w:tbl>
+      <w:tblPr>
+        <w:tblStyle w:val="Table"/>
+        <w:tblW w:type="pct" w:w="5000"/>
+        <w:tblLook w:firstRow="0" w:lastRow="0" w:firstColumn="0" w:lastColumn="0" w:noHBand="0" w:noVBand="0" w:val="0000"/>
+      </w:tblPr>
+      <w:tblGrid>
+        <w:gridCol w:w="7920"/>
+      </w:tblGrid>
+      <w:tr>
+        <w:tc>
+          <w:tcPr/>
+          <w:bookmarkStart w:id="252" w:name="fig-fruit-fly-data-3"/>
+          <w:p>
+            <w:pPr>
+              <w:pStyle w:val="Figure"/>
+              <w:jc w:val="center"/>
+            </w:pPr>
+            <w:r>
+              <w:drawing>
+                <wp:inline>
+                  <wp:extent cx="4505325" cy="2295525"/>
+                  <wp:effectExtent b="0" l="0" r="0" t="0"/>
+                  <wp:docPr descr="" title="" id="250" name="Picture"/>
+                  <a:graphic>
+                    <a:graphicData uri="http://schemas.openxmlformats.org/drawingml/2006/picture">
+                      <pic:pic>
+                        <pic:nvPicPr>
+                          <pic:cNvPr descr="../images/fruit-fly-data-3.png" id="251" name="Picture"/>
+                          <pic:cNvPicPr>
+                            <a:picLocks noChangeArrowheads="1" noChangeAspect="1"/>
+                          </pic:cNvPicPr>
+                        </pic:nvPicPr>
+                        <pic:blipFill>
+                          <a:blip r:embed="rId249"/>
+                          <a:stretch>
+                            <a:fillRect/>
+                          </a:stretch>
+                        </pic:blipFill>
+                        <pic:spPr bwMode="auto">
+                          <a:xfrm>
+                            <a:off x="0" y="0"/>
+                            <a:ext cx="4505325" cy="2295525"/>
+                          </a:xfrm>
+                          <a:prstGeom prst="rect">
+                            <a:avLst/>
+                          </a:prstGeom>
+                          <a:noFill/>
+                          <a:ln w="9525">
+                            <a:noFill/>
+                            <a:headEnd/>
+                            <a:tailEnd/>
+                          </a:ln>
+                        </pic:spPr>
+                      </pic:pic>
+                    </a:graphicData>
+                  </a:graphic>
+                </wp:inline>
+              </w:drawing>
+            </w:r>
+          </w:p>
+          <w:p>
+            <w:pPr>
+              <w:jc w:val="center"/>
+            </w:pPr>
+            <w:pPr>
+              <w:jc w:val="start"/>
+              <w:spacing w:before="200"/>
+              <w:pStyle w:val="ImageCaption"/>
+            </w:pPr>
+            <w:r>
+              <w:t xml:space="preserve">Figure 35: Fruit fly data, round 3</w:t>
+            </w:r>
+          </w:p>
+          <w:bookmarkEnd w:id="252"/>
+        </w:tc>
+      </w:tr>
+    </w:tbl>
+    <w:p>
+      <w:pPr>
+        <w:pStyle w:val="BodyText"/>
+      </w:pPr>
+      <w:r>
+        <w:t xml:space="preserve">Let’s look at a third experiment, where the screen cover is left open and all but four of the remaining flies escape. It turns out that those four remaining flies who didn’t bug out will allow us to still get reasonable estimates of survival probabilities beyond 70 days. Here is the data and the survival probabilities.</w:t>
+      </w:r>
+    </w:p>
+    <w:bookmarkEnd w:id="253"/>
+    <w:bookmarkStart w:id="258" w:name="section-37"/>
+    <w:p>
+      <w:pPr>
+        <w:pStyle w:val="Heading2"/>
+      </w:pPr>
+    </w:p>
+    <w:tbl>
+      <w:tblPr>
+        <w:tblStyle w:val="Table"/>
+        <w:tblW w:type="pct" w:w="5000"/>
+        <w:tblLook w:firstRow="0" w:lastRow="0" w:firstColumn="0" w:lastColumn="0" w:noHBand="0" w:noVBand="0" w:val="0000"/>
+      </w:tblPr>
+      <w:tblGrid>
+        <w:gridCol w:w="7920"/>
+      </w:tblGrid>
+      <w:tr>
+        <w:tc>
+          <w:tcPr/>
+          <w:bookmarkStart w:id="257" w:name="fig-fruit-fly-km-3"/>
+          <w:p>
+            <w:pPr>
+              <w:pStyle w:val="Figure"/>
+              <w:jc w:val="center"/>
+            </w:pPr>
+            <w:r>
+              <w:drawing>
+                <wp:inline>
+                  <wp:extent cx="4191000" cy="3048000"/>
+                  <wp:effectExtent b="0" l="0" r="0" t="0"/>
+                  <wp:docPr descr="" title="" id="255" name="Picture"/>
+                  <a:graphic>
+                    <a:graphicData uri="http://schemas.openxmlformats.org/drawingml/2006/picture">
+                      <pic:pic>
+                        <pic:nvPicPr>
+                          <pic:cNvPr descr="../images/fruit-fly-km-3.png" id="256" name="Picture"/>
+                          <pic:cNvPicPr>
+                            <a:picLocks noChangeArrowheads="1" noChangeAspect="1"/>
+                          </pic:cNvPicPr>
+                        </pic:nvPicPr>
+                        <pic:blipFill>
+                          <a:blip r:embed="rId254"/>
+                          <a:stretch>
+                            <a:fillRect/>
+                          </a:stretch>
+                        </pic:blipFill>
+                        <pic:spPr bwMode="auto">
+                          <a:xfrm>
+                            <a:off x="0" y="0"/>
+                            <a:ext cx="4191000" cy="3048000"/>
+                          </a:xfrm>
+                          <a:prstGeom prst="rect">
+                            <a:avLst/>
+                          </a:prstGeom>
+                          <a:noFill/>
+                          <a:ln w="9525">
+                            <a:noFill/>
+                            <a:headEnd/>
+                            <a:tailEnd/>
+                          </a:ln>
+                        </pic:spPr>
+                      </pic:pic>
+                    </a:graphicData>
+                  </a:graphic>
+                </wp:inline>
+              </w:drawing>
+            </w:r>
+          </w:p>
+          <w:p>
+            <w:pPr>
+              <w:jc w:val="center"/>
+            </w:pPr>
+            <w:pPr>
+              <w:jc w:val="start"/>
+              <w:spacing w:before="200"/>
+              <w:pStyle w:val="ImageCaption"/>
+            </w:pPr>
+            <w:r>
+              <w:t xml:space="preserve">Figure 36: Fruit fly graph, round 3</w:t>
+            </w:r>
+          </w:p>
+          <w:bookmarkEnd w:id="257"/>
+        </w:tc>
+      </w:tr>
+    </w:tbl>
+    <w:p>
+      <w:pPr>
+        <w:pStyle w:val="BodyText"/>
+      </w:pPr>
+      <w:r>
+        <w:t xml:space="preserve">Add note</w:t>
+      </w:r>
+    </w:p>
+    <w:bookmarkEnd w:id="258"/>
+    <w:bookmarkStart w:id="263" w:name="section-38"/>
+    <w:p>
+      <w:pPr>
+        <w:pStyle w:val="Heading2"/>
+      </w:pPr>
+    </w:p>
+    <w:tbl>
+      <w:tblPr>
+        <w:tblStyle w:val="Table"/>
+        <w:tblW w:type="pct" w:w="5000"/>
+        <w:tblLook w:firstRow="0" w:lastRow="0" w:firstColumn="0" w:lastColumn="0" w:noHBand="0" w:noVBand="0" w:val="0000"/>
+      </w:tblPr>
+      <w:tblGrid>
+        <w:gridCol w:w="7920"/>
+      </w:tblGrid>
+      <w:tr>
+        <w:tc>
+          <w:tcPr/>
+          <w:bookmarkStart w:id="262" w:name="fig-fruit-fly-km-4"/>
+          <w:p>
+            <w:pPr>
+              <w:pStyle w:val="Figure"/>
+              <w:jc w:val="center"/>
+            </w:pPr>
+            <w:r>
+              <w:drawing>
+                <wp:inline>
+                  <wp:extent cx="4314825" cy="3095625"/>
+                  <wp:effectExtent b="0" l="0" r="0" t="0"/>
+                  <wp:docPr descr="" title="" id="260" name="Picture"/>
+                  <a:graphic>
+                    <a:graphicData uri="http://schemas.openxmlformats.org/drawingml/2006/picture">
+                      <pic:pic>
+                        <pic:nvPicPr>
+                          <pic:cNvPr descr="../images/fruit-fly-km-4.png" id="261" name="Picture"/>
+                          <pic:cNvPicPr>
+                            <a:picLocks noChangeArrowheads="1" noChangeAspect="1"/>
+                          </pic:cNvPicPr>
+                        </pic:nvPicPr>
+                        <pic:blipFill>
+                          <a:blip r:embed="rId259"/>
+                          <a:stretch>
+                            <a:fillRect/>
+                          </a:stretch>
+                        </pic:blipFill>
+                        <pic:spPr bwMode="auto">
+                          <a:xfrm>
+                            <a:off x="0" y="0"/>
+                            <a:ext cx="4314825" cy="3095625"/>
+                          </a:xfrm>
+                          <a:prstGeom prst="rect">
+                            <a:avLst/>
+                          </a:prstGeom>
+                          <a:noFill/>
+                          <a:ln w="9525">
+                            <a:noFill/>
+                            <a:headEnd/>
+                            <a:tailEnd/>
+                          </a:ln>
+                        </pic:spPr>
+                      </pic:pic>
+                    </a:graphicData>
+                  </a:graphic>
+                </wp:inline>
+              </w:drawing>
+            </w:r>
+          </w:p>
+          <w:p>
+            <w:pPr>
+              <w:jc w:val="center"/>
+            </w:pPr>
+            <w:pPr>
+              <w:jc w:val="start"/>
+              <w:spacing w:before="200"/>
+              <w:pStyle w:val="ImageCaption"/>
+            </w:pPr>
+            <w:r>
+              <w:t xml:space="preserve">Figure 37: Fruit fly graph, estimating the median</w:t>
+            </w:r>
+          </w:p>
+          <w:bookmarkEnd w:id="262"/>
+        </w:tc>
+      </w:tr>
+    </w:tbl>
+    <w:p>
+      <w:pPr>
+        <w:pStyle w:val="BodyText"/>
+      </w:pPr>
+      <w:r>
+        <w:t xml:space="preserve">Add note</w:t>
+      </w:r>
+    </w:p>
+    <w:bookmarkEnd w:id="263"/>
+    <w:bookmarkStart w:id="268" w:name="section-39"/>
+    <w:p>
+      <w:pPr>
+        <w:pStyle w:val="Heading2"/>
+      </w:pPr>
+    </w:p>
+    <w:tbl>
+      <w:tblPr>
+        <w:tblStyle w:val="Table"/>
+        <w:tblW w:type="pct" w:w="5000"/>
+        <w:tblLook w:firstRow="0" w:lastRow="0" w:firstColumn="0" w:lastColumn="0" w:noHBand="0" w:noVBand="0" w:val="0000"/>
+      </w:tblPr>
+      <w:tblGrid>
+        <w:gridCol w:w="7920"/>
+      </w:tblGrid>
+      <w:tr>
+        <w:tc>
+          <w:tcPr/>
+          <w:bookmarkStart w:id="267" w:name="fig-fruit-fly-km-5"/>
+          <w:p>
+            <w:pPr>
+              <w:pStyle w:val="Figure"/>
+              <w:jc w:val="center"/>
+            </w:pPr>
+            <w:r>
+              <w:drawing>
+                <wp:inline>
+                  <wp:extent cx="4333875" cy="3114675"/>
+                  <wp:effectExtent b="0" l="0" r="0" t="0"/>
+                  <wp:docPr descr="" title="" id="265" name="Picture"/>
+                  <a:graphic>
+                    <a:graphicData uri="http://schemas.openxmlformats.org/drawingml/2006/picture">
+                      <pic:pic>
+                        <pic:nvPicPr>
+                          <pic:cNvPr descr="../images/fruit-fly-km-5.png" id="266" name="Picture"/>
+                          <pic:cNvPicPr>
+                            <a:picLocks noChangeArrowheads="1" noChangeAspect="1"/>
+                          </pic:cNvPicPr>
+                        </pic:nvPicPr>
+                        <pic:blipFill>
+                          <a:blip r:embed="rId264"/>
+                          <a:stretch>
+                            <a:fillRect/>
+                          </a:stretch>
+                        </pic:blipFill>
+                        <pic:spPr bwMode="auto">
+                          <a:xfrm>
+                            <a:off x="0" y="0"/>
+                            <a:ext cx="4333875" cy="3114675"/>
+                          </a:xfrm>
+                          <a:prstGeom prst="rect">
+                            <a:avLst/>
+                          </a:prstGeom>
+                          <a:noFill/>
+                          <a:ln w="9525">
+                            <a:noFill/>
+                            <a:headEnd/>
+                            <a:tailEnd/>
+                          </a:ln>
+                        </pic:spPr>
+                      </pic:pic>
+                    </a:graphicData>
+                  </a:graphic>
+                </wp:inline>
+              </w:drawing>
+            </w:r>
+          </w:p>
+          <w:p>
+            <w:pPr>
+              <w:jc w:val="center"/>
+            </w:pPr>
+            <w:pPr>
+              <w:jc w:val="start"/>
+              <w:spacing w:before="200"/>
+              <w:pStyle w:val="ImageCaption"/>
+            </w:pPr>
+            <w:r>
+              <w:t xml:space="preserve">Figure 38: Fruit fly graph, estimating survival probability</w:t>
+            </w:r>
+          </w:p>
+          <w:bookmarkEnd w:id="267"/>
+        </w:tc>
+      </w:tr>
+    </w:tbl>
+    <w:p>
+      <w:pPr>
+        <w:pStyle w:val="BodyText"/>
+      </w:pPr>
+      <w:r>
+        <w:t xml:space="preserve">Add note</w:t>
+      </w:r>
+    </w:p>
+    <w:bookmarkEnd w:id="268"/>
+    <w:bookmarkStart w:id="273" w:name="section-40"/>
+    <w:p>
+      <w:pPr>
+        <w:pStyle w:val="Heading2"/>
+      </w:pPr>
+    </w:p>
+    <w:tbl>
+      <w:tblPr>
+        <w:tblStyle w:val="Table"/>
+        <w:tblW w:type="pct" w:w="5000"/>
+        <w:tblLook w:firstRow="0" w:lastRow="0" w:firstColumn="0" w:lastColumn="0" w:noHBand="0" w:noVBand="0" w:val="0000"/>
+      </w:tblPr>
+      <w:tblGrid>
+        <w:gridCol w:w="7920"/>
+      </w:tblGrid>
+      <w:tr>
+        <w:tc>
+          <w:tcPr/>
+          <w:bookmarkStart w:id="272" w:name="fig-hazard_1"/>
+          <w:p>
+            <w:pPr>
+              <w:pStyle w:val="Figure"/>
+              <w:jc w:val="center"/>
+            </w:pPr>
+            <w:r>
+              <w:drawing>
+                <wp:inline>
+                  <wp:extent cx="5334000" cy="2965887"/>
+                  <wp:effectExtent b="0" l="0" r="0" t="0"/>
+                  <wp:docPr descr="" title="" id="270" name="Picture"/>
+                  <a:graphic>
+                    <a:graphicData uri="http://schemas.openxmlformats.org/drawingml/2006/picture">
+                      <pic:pic>
+                        <pic:nvPicPr>
+                          <pic:cNvPr descr="../images/hazard_1.png" id="271" name="Picture"/>
+                          <pic:cNvPicPr>
+                            <a:picLocks noChangeArrowheads="1" noChangeAspect="1"/>
+                          </pic:cNvPicPr>
+                        </pic:nvPicPr>
+                        <pic:blipFill>
+                          <a:blip r:embed="rId269"/>
+                          <a:stretch>
+                            <a:fillRect/>
+                          </a:stretch>
+                        </pic:blipFill>
+                        <pic:spPr bwMode="auto">
+                          <a:xfrm>
+                            <a:off x="0" y="0"/>
+                            <a:ext cx="5334000" cy="2965887"/>
+                          </a:xfrm>
+                          <a:prstGeom prst="rect">
+                            <a:avLst/>
+                          </a:prstGeom>
+                          <a:noFill/>
+                          <a:ln w="9525">
+                            <a:noFill/>
+                            <a:headEnd/>
+                            <a:tailEnd/>
+                          </a:ln>
+                        </pic:spPr>
+                      </pic:pic>
+                    </a:graphicData>
+                  </a:graphic>
+                </wp:inline>
+              </w:drawing>
+            </w:r>
+          </w:p>
+          <w:p>
+            <w:pPr>
+              <w:jc w:val="center"/>
+            </w:pPr>
+            <w:pPr>
+              <w:jc w:val="start"/>
+              <w:spacing w:before="200"/>
+              <w:pStyle w:val="ImageCaption"/>
+            </w:pPr>
+            <w:r>
+              <w:t xml:space="preserve">Figure 39: Hypothetical survival distribution</w:t>
+            </w:r>
+          </w:p>
+          <w:bookmarkEnd w:id="272"/>
+        </w:tc>
+      </w:tr>
+    </w:tbl>
+    <w:p>
+      <w:pPr>
+        <w:pStyle w:val="BodyText"/>
+      </w:pPr>
+      <w:r>
+        <w:t xml:space="preserve">Add note</w:t>
+      </w:r>
+    </w:p>
+    <w:bookmarkEnd w:id="273"/>
+    <w:bookmarkStart w:id="282" w:name="section-41"/>
+    <w:p>
+      <w:pPr>
+        <w:pStyle w:val="Heading2"/>
+      </w:pPr>
+    </w:p>
+    <w:tbl>
+      <w:tblPr>
+        <w:tblStyle w:val="Table"/>
+        <w:tblW w:type="pct" w:w="5000"/>
+        <w:tblLook w:firstRow="0" w:lastRow="0" w:firstColumn="0" w:lastColumn="0" w:noHBand="0" w:noVBand="0" w:val="0000"/>
+      </w:tblPr>
+      <w:tblGrid>
+        <w:gridCol w:w="7920"/>
+      </w:tblGrid>
+      <w:tr>
+        <w:tc>
+          <w:tcPr/>
+          <w:bookmarkStart w:id="277" w:name="fig-hazard_2"/>
+          <w:p>
+            <w:pPr>
+              <w:pStyle w:val="Figure"/>
+              <w:jc w:val="center"/>
+            </w:pPr>
+            <w:r>
+              <w:drawing>
+                <wp:inline>
+                  <wp:extent cx="5334000" cy="2942896"/>
+                  <wp:effectExtent b="0" l="0" r="0" t="0"/>
+                  <wp:docPr descr="" title="" id="275" name="Picture"/>
+                  <a:graphic>
+                    <a:graphicData uri="http://schemas.openxmlformats.org/drawingml/2006/picture">
+                      <pic:pic>
+                        <pic:nvPicPr>
+                          <pic:cNvPr descr="../images/hazard_2.png" id="276" name="Picture"/>
+                          <pic:cNvPicPr>
+                            <a:picLocks noChangeArrowheads="1" noChangeAspect="1"/>
+                          </pic:cNvPicPr>
+                        </pic:nvPicPr>
+                        <pic:blipFill>
+                          <a:blip r:embed="rId274"/>
+                          <a:stretch>
+                            <a:fillRect/>
+                          </a:stretch>
+                        </pic:blipFill>
+                        <pic:spPr bwMode="auto">
+                          <a:xfrm>
+                            <a:off x="0" y="0"/>
+                            <a:ext cx="5334000" cy="2942896"/>
+                          </a:xfrm>
+                          <a:prstGeom prst="rect">
+                            <a:avLst/>
+                          </a:prstGeom>
+                          <a:noFill/>
+                          <a:ln w="9525">
+                            <a:noFill/>
+                            <a:headEnd/>
+                            <a:tailEnd/>
+                          </a:ln>
+                        </pic:spPr>
+                      </pic:pic>
+                    </a:graphicData>
+                  </a:graphic>
+                </wp:inline>
+              </w:drawing>
+            </w:r>
+          </w:p>
+          <w:p>
+            <w:pPr>
+              <w:jc w:val="center"/>
+            </w:pPr>
+            <w:pPr>
+              <w:jc w:val="start"/>
+              <w:spacing w:before="200"/>
+              <w:pStyle w:val="ImageCaption"/>
+            </w:pPr>
+            <w:r>
+              <w:t xml:space="preserve">Figure 40: Hypothetical survival distribution, probability for 20-30 years</w:t>
+            </w:r>
+          </w:p>
+          <w:bookmarkEnd w:id="277"/>
+        </w:tc>
+      </w:tr>
+    </w:tbl>
+    <w:p>
+      <w:pPr>
+        <w:pStyle w:val="BodyText"/>
+      </w:pPr>
+      <w:r>
+        <w:t xml:space="preserve">Add note</w:t>
+      </w:r>
+    </w:p>
+    <w:tbl>
+      <w:tblPr>
+        <w:tblStyle w:val="Table"/>
+        <w:tblW w:type="pct" w:w="5000"/>
+        <w:tblLook w:firstRow="0" w:lastRow="0" w:firstColumn="0" w:lastColumn="0" w:noHBand="0" w:noVBand="0" w:val="0000"/>
+      </w:tblPr>
+      <w:tblGrid>
+        <w:gridCol w:w="7920"/>
+      </w:tblGrid>
+      <w:tr>
+        <w:tc>
+          <w:tcPr/>
+          <w:bookmarkStart w:id="281" w:name="fig-hazard_2"/>
+          <w:p>
+            <w:pPr>
+              <w:pStyle w:val="Figure"/>
+              <w:jc w:val="center"/>
+            </w:pPr>
+            <w:r>
+              <w:drawing>
+                <wp:inline>
+                  <wp:extent cx="5334000" cy="2927568"/>
+                  <wp:effectExtent b="0" l="0" r="0" t="0"/>
+                  <wp:docPr descr="" title="" id="279" name="Picture"/>
+                  <a:graphic>
+                    <a:graphicData uri="http://schemas.openxmlformats.org/drawingml/2006/picture">
+                      <pic:pic>
+                        <pic:nvPicPr>
+                          <pic:cNvPr descr="../images/hazard_3.png" id="280" name="Picture"/>
+                          <pic:cNvPicPr>
+                            <a:picLocks noChangeArrowheads="1" noChangeAspect="1"/>
+                          </pic:cNvPicPr>
+                        </pic:nvPicPr>
+                        <pic:blipFill>
+                          <a:blip r:embed="rId278"/>
+                          <a:stretch>
+                            <a:fillRect/>
+                          </a:stretch>
+                        </pic:blipFill>
+                        <pic:spPr bwMode="auto">
+                          <a:xfrm>
+                            <a:off x="0" y="0"/>
+                            <a:ext cx="5334000" cy="2927568"/>
+                          </a:xfrm>
+                          <a:prstGeom prst="rect">
+                            <a:avLst/>
+                          </a:prstGeom>
+                          <a:noFill/>
+                          <a:ln w="9525">
+                            <a:noFill/>
+                            <a:headEnd/>
+                            <a:tailEnd/>
+                          </a:ln>
+                        </pic:spPr>
+                      </pic:pic>
+                    </a:graphicData>
+                  </a:graphic>
+                </wp:inline>
+              </w:drawing>
+            </w:r>
+          </w:p>
+          <w:p>
+            <w:pPr>
+              <w:jc w:val="center"/>
+            </w:pPr>
+            <w:pPr>
+              <w:jc w:val="start"/>
+              <w:spacing w:before="200"/>
+              <w:pStyle w:val="ImageCaption"/>
+            </w:pPr>
+            <w:r>
+              <w:t xml:space="preserve">Figure 41: Hypothetical survival distribution, probability for 40-60 years</w:t>
+            </w:r>
+          </w:p>
+          <w:bookmarkEnd w:id="281"/>
+        </w:tc>
+      </w:tr>
+    </w:tbl>
+    <w:p>
+      <w:pPr>
+        <w:pStyle w:val="BodyText"/>
+      </w:pPr>
+      <w:r>
+        <w:t xml:space="preserve">Add note</w:t>
+      </w:r>
+    </w:p>
+    <w:bookmarkEnd w:id="282"/>
+    <w:bookmarkStart w:id="283" w:name="defining-the-hazard-function-12"/>
+    <w:p>
+      <w:pPr>
+        <w:pStyle w:val="Heading2"/>
+      </w:pPr>
+      <w:r>
+        <w:t xml:space="preserve">Defining the hazard function (1/2)</w:t>
+      </w:r>
+    </w:p>
+    <w:p>
+      <w:pPr>
+        <w:numPr>
+          <w:ilvl w:val="0"/>
+          <w:numId w:val="1075"/>
+        </w:numPr>
+        <w:pStyle w:val="Compact"/>
+      </w:pPr>
+      <w:r>
+        <w:t xml:space="preserve">To make a fair comparison</w:t>
+      </w:r>
+    </w:p>
+    <w:p>
+      <w:pPr>
+        <w:numPr>
+          <w:ilvl w:val="1"/>
+          <w:numId w:val="1076"/>
+        </w:numPr>
+        <w:pStyle w:val="Compact"/>
+      </w:pPr>
+      <w:r>
+        <w:t xml:space="preserve">Adjust by the probability of surviving up to age 20 or age 40.</w:t>
+      </w:r>
+    </w:p>
+    <w:p>
+      <w:pPr>
+        <w:numPr>
+          <w:ilvl w:val="1"/>
+          <w:numId w:val="1076"/>
+        </w:numPr>
+        <w:pStyle w:val="Compact"/>
+      </w:pPr>
+      <w:r>
+        <w:t xml:space="preserve">Calculate a death rate by dividing by the time range.</w:t>
+      </w:r>
+    </w:p>
+    <w:p>
+      <w:pPr>
+        <w:numPr>
+          <w:ilvl w:val="1"/>
+          <w:numId w:val="1076"/>
+        </w:numPr>
+        <w:pStyle w:val="Compact"/>
+      </w:pPr>
+      <w:r>
+        <w:t xml:space="preserve">Calculate over a narrow time interval, Δt.</w:t>
+      </w:r>
+    </w:p>
+    <w:bookmarkEnd w:id="283"/>
+    <w:bookmarkStart w:id="284" w:name="defining-the-hazard-function-22"/>
+    <w:p>
+      <w:pPr>
+        <w:pStyle w:val="Heading2"/>
+      </w:pPr>
+      <w:r>
+        <w:t xml:space="preserve">Defining the hazard function (2/2)</w:t>
+      </w:r>
+    </w:p>
+    <w:p>
+      <w:pPr>
+        <w:numPr>
+          <w:ilvl w:val="0"/>
+          <w:numId w:val="1077"/>
+        </w:numPr>
+        <w:pStyle w:val="Compact"/>
+      </w:pPr>
+      <w:r>
+        <w:t xml:space="preserve">The hazard function is defined as</w:t>
+      </w:r>
+    </w:p>
+    <w:p>
+      <w:pPr>
+        <w:numPr>
+          <w:ilvl w:val="1"/>
+          <w:numId w:val="1078"/>
+        </w:numPr>
+        <w:pStyle w:val="Compact"/>
+      </w:pPr>
+      <w:r>
+        <w:t xml:space="preserve">h(t) = (P[t ≤ T ≤ t+Δt] / Δt) / P[T ≥ t]</w:t>
+      </w:r>
+    </w:p>
+    <w:p>
+      <w:pPr>
+        <w:numPr>
+          <w:ilvl w:val="0"/>
+          <w:numId w:val="1077"/>
+        </w:numPr>
+        <w:pStyle w:val="Compact"/>
+      </w:pPr>
+      <w:r>
+        <w:t xml:space="preserve">Key points</w:t>
+      </w:r>
+    </w:p>
+    <w:p>
+      <w:pPr>
+        <w:numPr>
+          <w:ilvl w:val="1"/>
+          <w:numId w:val="1079"/>
+        </w:numPr>
+        <w:pStyle w:val="Compact"/>
+      </w:pPr>
+      <w:r>
+        <w:t xml:space="preserve">adjusted for the number surviving to that time (P[T ≥ t]),</w:t>
+      </w:r>
+    </w:p>
+    <w:p>
+      <w:pPr>
+        <w:numPr>
+          <w:ilvl w:val="1"/>
+          <w:numId w:val="1079"/>
+        </w:numPr>
+        <w:pStyle w:val="Compact"/>
+      </w:pPr>
+      <w:r>
+        <w:t xml:space="preserve">calculated as a rate</w:t>
+      </w:r>
+    </w:p>
+    <w:p>
+      <w:pPr>
+        <w:numPr>
+          <w:ilvl w:val="2"/>
+          <w:numId w:val="1080"/>
+        </w:numPr>
+        <w:pStyle w:val="Compact"/>
+      </w:pPr>
+      <w:r>
+        <w:t xml:space="preserve">(P[t ≤ T ≤ T+Δt] / Δt) is not a probability, and</w:t>
+      </w:r>
+    </w:p>
+    <w:p>
+      <w:pPr>
+        <w:numPr>
+          <w:ilvl w:val="1"/>
+          <w:numId w:val="1079"/>
+        </w:numPr>
+        <w:pStyle w:val="Compact"/>
+      </w:pPr>
+      <w:r>
+        <w:t xml:space="preserve">computed over a narrow time interval.</w:t>
+      </w:r>
+    </w:p>
+    <w:bookmarkEnd w:id="284"/>
+    <w:bookmarkStart w:id="289" w:name="section-42"/>
+    <w:p>
+      <w:pPr>
+        <w:pStyle w:val="Heading2"/>
+      </w:pPr>
+    </w:p>
+    <w:tbl>
+      <w:tblPr>
+        <w:tblStyle w:val="Table"/>
+        <w:tblW w:type="pct" w:w="5000"/>
+        <w:tblLook w:firstRow="0" w:lastRow="0" w:firstColumn="0" w:lastColumn="0" w:noHBand="0" w:noVBand="0" w:val="0000"/>
+      </w:tblPr>
+      <w:tblGrid>
+        <w:gridCol w:w="7920"/>
+      </w:tblGrid>
+      <w:tr>
+        <w:tc>
+          <w:tcPr/>
+          <w:bookmarkStart w:id="288" w:name="fig-hazard_4"/>
+          <w:p>
+            <w:pPr>
+              <w:pStyle w:val="Figure"/>
+              <w:jc w:val="center"/>
+            </w:pPr>
+            <w:r>
+              <w:drawing>
+                <wp:inline>
+                  <wp:extent cx="5334000" cy="2964225"/>
+                  <wp:effectExtent b="0" l="0" r="0" t="0"/>
+                  <wp:docPr descr="" title="" id="286" name="Picture"/>
+                  <a:graphic>
+                    <a:graphicData uri="http://schemas.openxmlformats.org/drawingml/2006/picture">
+                      <pic:pic>
+                        <pic:nvPicPr>
+                          <pic:cNvPr descr="../images/hazard_4.png" id="287" name="Picture"/>
+                          <pic:cNvPicPr>
+                            <a:picLocks noChangeArrowheads="1" noChangeAspect="1"/>
+                          </pic:cNvPicPr>
+                        </pic:nvPicPr>
+                        <pic:blipFill>
+                          <a:blip r:embed="rId285"/>
+                          <a:stretch>
+                            <a:fillRect/>
+                          </a:stretch>
+                        </pic:blipFill>
+                        <pic:spPr bwMode="auto">
+                          <a:xfrm>
+                            <a:off x="0" y="0"/>
+                            <a:ext cx="5334000" cy="2964225"/>
+                          </a:xfrm>
+                          <a:prstGeom prst="rect">
+                            <a:avLst/>
+                          </a:prstGeom>
+                          <a:noFill/>
+                          <a:ln w="9525">
+                            <a:noFill/>
+                            <a:headEnd/>
+                            <a:tailEnd/>
+                          </a:ln>
+                        </pic:spPr>
+                      </pic:pic>
+                    </a:graphicData>
+                  </a:graphic>
+                </wp:inline>
+              </w:drawing>
+            </w:r>
+          </w:p>
+          <w:p>
+            <w:pPr>
+              <w:jc w:val="center"/>
+            </w:pPr>
+            <w:pPr>
+              <w:jc w:val="start"/>
+              <w:spacing w:before="200"/>
+              <w:pStyle w:val="ImageCaption"/>
+            </w:pPr>
+            <w:r>
+              <w:t xml:space="preserve">Figure 42: Increasing, decreasing, and constant hazard functions</w:t>
+            </w:r>
+          </w:p>
+          <w:bookmarkEnd w:id="288"/>
+        </w:tc>
+      </w:tr>
+    </w:tbl>
+    <w:p>
+      <w:pPr>
+        <w:pStyle w:val="BodyText"/>
+      </w:pPr>
+      <w:r>
+        <w:t xml:space="preserve">Add note</w:t>
+      </w:r>
+    </w:p>
+    <w:bookmarkEnd w:id="289"/>
+    <w:bookmarkStart w:id="290" w:name="summary"/>
+    <w:p>
+      <w:pPr>
+        <w:pStyle w:val="Heading2"/>
+      </w:pPr>
+      <w:r>
+        <w:t xml:space="preserve">Summary</w:t>
+      </w:r>
+    </w:p>
+    <w:p>
+      <w:pPr>
+        <w:numPr>
+          <w:ilvl w:val="0"/>
+          <w:numId w:val="1081"/>
+        </w:numPr>
+        <w:pStyle w:val="Compact"/>
+      </w:pPr>
+      <w:r>
+        <w:t xml:space="preserve">Day one: Numerical summaries and data visualization</w:t>
+      </w:r>
+    </w:p>
+    <w:p>
+      <w:pPr>
+        <w:numPr>
+          <w:ilvl w:val="0"/>
+          <w:numId w:val="1081"/>
+        </w:numPr>
+        <w:pStyle w:val="Compact"/>
+      </w:pPr>
+      <w:r>
+        <w:t xml:space="preserve">Day two: Hypothesis testing and sampling</w:t>
+      </w:r>
+    </w:p>
+    <w:p>
+      <w:pPr>
+        <w:numPr>
+          <w:ilvl w:val="0"/>
+          <w:numId w:val="1081"/>
+        </w:numPr>
+        <w:pStyle w:val="Compact"/>
+      </w:pPr>
+      <w:r>
+        <w:t xml:space="preserve">Day three: Statistical tests to compare treatment to a control and regression models</w:t>
+      </w:r>
+    </w:p>
+    <w:p>
+      <w:pPr>
+        <w:pStyle w:val="FirstParagraph"/>
+      </w:pPr>
+      <w:r>
+        <w:t xml:space="preserve">My goal: help you to become a better consumer of statistics</w:t>
+      </w:r>
+    </w:p>
+    <w:p>
+      <w:pPr>
+        <w:pStyle w:val="BodyText"/>
+      </w:pPr>
+      <w:r>
+        <w:rPr>
+          <w:iCs/>
+          <w:i/>
+        </w:rPr>
+        <w:t xml:space="preserve">Any questions?</w:t>
+      </w:r>
+    </w:p>
+    <w:bookmarkEnd w:id="290"/>
     <w:sectPr/>
   </w:body>
 </w:document>
@@ -8608,6 +10717,33 @@
     <w:abstractNumId w:val="991"/>
   </w:num>
   <w:num w:numId="1072">
+    <w:abstractNumId w:val="991"/>
+  </w:num>
+  <w:num w:numId="1073">
+    <w:abstractNumId w:val="991"/>
+  </w:num>
+  <w:num w:numId="1074">
+    <w:abstractNumId w:val="991"/>
+  </w:num>
+  <w:num w:numId="1075">
+    <w:abstractNumId w:val="991"/>
+  </w:num>
+  <w:num w:numId="1076">
+    <w:abstractNumId w:val="991"/>
+  </w:num>
+  <w:num w:numId="1077">
+    <w:abstractNumId w:val="991"/>
+  </w:num>
+  <w:num w:numId="1078">
+    <w:abstractNumId w:val="991"/>
+  </w:num>
+  <w:num w:numId="1079">
+    <w:abstractNumId w:val="991"/>
+  </w:num>
+  <w:num w:numId="1080">
+    <w:abstractNumId w:val="991"/>
+  </w:num>
+  <w:num w:numId="1081">
     <w:abstractNumId w:val="991"/>
   </w:num>
 </w:numbering>

</xml_diff>

<commit_message>
Minor update to speaker notes in clinical-statistics
</commit_message>
<xml_diff>
--- a/clinical-statistics/day-three/src/day-three.docx
+++ b/clinical-statistics/day-three/src/day-three.docx
@@ -96,6 +96,18 @@
         <w:pStyle w:val="BodyText"/>
       </w:pPr>
       <w:r>
+        <w:rPr>
+          <w:iCs/>
+          <w:i/>
+        </w:rPr>
+        <w:t xml:space="preserve">Speaker notes</w:t>
+      </w:r>
+    </w:p>
+    <w:p>
+      <w:pPr>
+        <w:pStyle w:val="BodyText"/>
+      </w:pPr>
+      <w:r>
         <w:t xml:space="preserve">Back in 2004, my wife traveled to Russia to adopt a two year old child. Every year is full of excitement and challenges. The one thing I will warn you about is that the older they get, the more expensive their toys become. When he was little, I could spend a few dollars for a Hot Wheels car. Now, he has a 2008 Hummer, and it cost quite a bit more!</w:t>
       </w:r>
     </w:p>
@@ -158,6 +170,18 @@
         <w:pStyle w:val="BodyText"/>
       </w:pPr>
       <w:r>
+        <w:rPr>
+          <w:iCs/>
+          <w:i/>
+        </w:rPr>
+        <w:t xml:space="preserve">Speaker notes</w:t>
+      </w:r>
+    </w:p>
+    <w:p>
+      <w:pPr>
+        <w:pStyle w:val="BodyText"/>
+      </w:pPr>
+      <w:r>
         <w:t xml:space="preserve">We are in the third day of the class. The topics you will see today include comparisons of a treatment to a control. This is a common setting in medical research. You will also get an introduction to regression models.</w:t>
       </w:r>
     </w:p>
@@ -224,6 +248,18 @@
         <w:pStyle w:val="FirstParagraph"/>
       </w:pPr>
       <w:r>
+        <w:rPr>
+          <w:iCs/>
+          <w:i/>
+        </w:rPr>
+        <w:t xml:space="preserve">Speaker notes</w:t>
+      </w:r>
+    </w:p>
+    <w:p>
+      <w:pPr>
+        <w:pStyle w:val="BodyText"/>
+      </w:pPr>
+      <w:r>
         <w:t xml:space="preserve">The you use when comparing a treatment to a control depends on whether the outcome is continuous or categorical. You’ll also get a feel for when to use nonparametric tests instead of the traditional tests.</w:t>
       </w:r>
     </w:p>
@@ -300,6 +336,18 @@
     <w:p>
       <w:pPr>
         <w:pStyle w:val="FirstParagraph"/>
+      </w:pPr>
+      <w:r>
+        <w:rPr>
+          <w:iCs/>
+          <w:i/>
+        </w:rPr>
+        <w:t xml:space="preserve">Speaker notes</w:t>
+      </w:r>
+    </w:p>
+    <w:p>
+      <w:pPr>
+        <w:pStyle w:val="BodyText"/>
       </w:pPr>
       <w:r>
         <w:t xml:space="preserve">You’ll also get an introduction to regression models. I want to emphasize interpretation, both for linear regression and logistic regression. Regression models excel at identifying and controlling for confounding variables.</w:t>
@@ -403,6 +451,18 @@
         <w:pStyle w:val="BodyText"/>
       </w:pPr>
       <w:r>
+        <w:rPr>
+          <w:iCs/>
+          <w:i/>
+        </w:rPr>
+        <w:t xml:space="preserve">Speaker notes</w:t>
+      </w:r>
+    </w:p>
+    <w:p>
+      <w:pPr>
+        <w:pStyle w:val="BodyText"/>
+      </w:pPr>
+      <w:r>
         <w:t xml:space="preserve">This image was downloaded from publicdomainvectors.org.</w:t>
       </w:r>
     </w:p>
@@ -504,6 +564,18 @@
         <w:pStyle w:val="BodyText"/>
       </w:pPr>
       <w:r>
+        <w:rPr>
+          <w:iCs/>
+          <w:i/>
+        </w:rPr>
+        <w:t xml:space="preserve">Speaker notes</w:t>
+      </w:r>
+    </w:p>
+    <w:p>
+      <w:pPr>
+        <w:pStyle w:val="BodyText"/>
+      </w:pPr>
+      <w:r>
         <w:t xml:space="preserve">… a loud BANG! The pilot comes on the intercom and says</w:t>
       </w:r>
       <w:r>
@@ -615,6 +687,18 @@
         <w:pStyle w:val="BodyText"/>
       </w:pPr>
       <w:r>
+        <w:rPr>
+          <w:iCs/>
+          <w:i/>
+        </w:rPr>
+        <w:t xml:space="preserve">Speaker notes</w:t>
+      </w:r>
+    </w:p>
+    <w:p>
+      <w:pPr>
+        <w:pStyle w:val="BodyText"/>
+      </w:pPr>
+      <w:r>
         <w:t xml:space="preserve">… another loud BANG! The pilot comes on the intercom and says</w:t>
       </w:r>
       <w:r>
@@ -726,6 +810,18 @@
         <w:pStyle w:val="BodyText"/>
       </w:pPr>
       <w:r>
+        <w:rPr>
+          <w:iCs/>
+          <w:i/>
+        </w:rPr>
+        <w:t xml:space="preserve">Speaker notes</w:t>
+      </w:r>
+    </w:p>
+    <w:p>
+      <w:pPr>
+        <w:pStyle w:val="BodyText"/>
+      </w:pPr>
+      <w:r>
         <w:t xml:space="preserve">… a third loud BANG! The pilot comes on the itnercom and says</w:t>
       </w:r>
       <w:r>
@@ -902,6 +998,18 @@
     <w:p>
       <w:pPr>
         <w:pStyle w:val="FirstParagraph"/>
+      </w:pPr>
+      <w:r>
+        <w:rPr>
+          <w:iCs/>
+          <w:i/>
+        </w:rPr>
+        <w:t xml:space="preserve">Speaker notes</w:t>
+      </w:r>
+    </w:p>
+    <w:p>
+      <w:pPr>
+        <w:pStyle w:val="BodyText"/>
       </w:pPr>
       <w:r>
         <w:t xml:space="preserve">I am going to use the terms treatment and control a lot today, so you need to understand how I define these terms.</w:t>
@@ -1155,6 +1263,18 @@
         <w:pStyle w:val="BodyText"/>
       </w:pPr>
       <w:r>
+        <w:rPr>
+          <w:iCs/>
+          <w:i/>
+        </w:rPr>
+        <w:t xml:space="preserve">Speaker notes</w:t>
+      </w:r>
+    </w:p>
+    <w:p>
+      <w:pPr>
+        <w:pStyle w:val="BodyText"/>
+      </w:pPr>
+      <w:r>
         <w:t xml:space="preserve">The classic test for comparing a binary outcome in a treatment versus a control is the chi-squared test. Lay out the results in a two by two table. Here is the example of mortality versus sex that I discussed earlier. The chi-squared test compares the observed count (Oij) to the expected count (Eij). The expected count is the number dying or surviving, assuming that there is no difference between the treatment and control.</w:t>
       </w:r>
     </w:p>
@@ -1263,6 +1383,18 @@
         <w:pStyle w:val="FirstParagraph"/>
       </w:pPr>
       <w:r>
+        <w:rPr>
+          <w:iCs/>
+          <w:i/>
+        </w:rPr>
+        <w:t xml:space="preserve">Speaker notes</w:t>
+      </w:r>
+    </w:p>
+    <w:p>
+      <w:pPr>
+        <w:pStyle w:val="BodyText"/>
+      </w:pPr>
+      <w:r>
         <w:t xml:space="preserve">The odds ratio is a common way to describe changes in risk. The odds of survival for women was 2 to 1 in favor. The ratio of survivors (308) to deaths (154) is exactly 2, so you can cite the odds as 2 to 1 in favor of survival. In men, the ratio of survivors (142) to deaths (709) is about 1/5. I am rounding a bit here for simplicity.</w:t>
       </w:r>
     </w:p>
@@ -1272,6 +1404,18 @@
       </w:pPr>
       <w:r>
         <w:t xml:space="preserve">The odds ratio compares the 2 to 1 odds in favor to the 5 to 1 odds against to get 10. Women fared 10 times better than men because their odds of survival were 10 times better.</w:t>
+      </w:r>
+    </w:p>
+    <w:p>
+      <w:pPr>
+        <w:pStyle w:val="BodyText"/>
+      </w:pPr>
+      <w:r>
+        <w:rPr>
+          <w:iCs/>
+          <w:i/>
+        </w:rPr>
+        <w:t xml:space="preserve">Speaker notes</w:t>
       </w:r>
     </w:p>
     <w:p>
@@ -1371,6 +1515,18 @@
         <w:pStyle w:val="FirstParagraph"/>
       </w:pPr>
       <w:r>
+        <w:rPr>
+          <w:iCs/>
+          <w:i/>
+        </w:rPr>
+        <w:t xml:space="preserve">Speaker notes</w:t>
+      </w:r>
+    </w:p>
+    <w:p>
+      <w:pPr>
+        <w:pStyle w:val="BodyText"/>
+      </w:pPr>
+      <w:r>
         <w:t xml:space="preserve">Add note</w:t>
       </w:r>
     </w:p>
@@ -1449,6 +1605,18 @@
         <w:pStyle w:val="FirstParagraph"/>
       </w:pPr>
       <w:r>
+        <w:rPr>
+          <w:iCs/>
+          <w:i/>
+        </w:rPr>
+        <w:t xml:space="preserve">Speaker notes</w:t>
+      </w:r>
+    </w:p>
+    <w:p>
+      <w:pPr>
+        <w:pStyle w:val="BodyText"/>
+      </w:pPr>
+      <w:r>
         <w:t xml:space="preserve">Add note</w:t>
       </w:r>
     </w:p>
@@ -1541,6 +1709,18 @@
         <w:pStyle w:val="FirstParagraph"/>
       </w:pPr>
       <w:r>
+        <w:rPr>
+          <w:iCs/>
+          <w:i/>
+        </w:rPr>
+        <w:t xml:space="preserve">Speaker notes</w:t>
+      </w:r>
+    </w:p>
+    <w:p>
+      <w:pPr>
+        <w:pStyle w:val="BodyText"/>
+      </w:pPr>
+      <w:r>
         <w:t xml:space="preserve">Add note</w:t>
       </w:r>
     </w:p>
@@ -1607,6 +1787,18 @@
         <w:pStyle w:val="FirstParagraph"/>
       </w:pPr>
       <w:r>
+        <w:rPr>
+          <w:iCs/>
+          <w:i/>
+        </w:rPr>
+        <w:t xml:space="preserve">Speaker notes</w:t>
+      </w:r>
+    </w:p>
+    <w:p>
+      <w:pPr>
+        <w:pStyle w:val="BodyText"/>
+      </w:pPr>
+      <w:r>
         <w:t xml:space="preserve">Add note</w:t>
       </w:r>
     </w:p>
@@ -1659,6 +1851,18 @@
     <w:p>
       <w:pPr>
         <w:pStyle w:val="FirstParagraph"/>
+      </w:pPr>
+      <w:r>
+        <w:rPr>
+          <w:iCs/>
+          <w:i/>
+        </w:rPr>
+        <w:t xml:space="preserve">Speaker notes</w:t>
+      </w:r>
+    </w:p>
+    <w:p>
+      <w:pPr>
+        <w:pStyle w:val="BodyText"/>
       </w:pPr>
       <w:r>
         <w:t xml:space="preserve">Add note</w:t>
@@ -1853,6 +2057,18 @@
         <w:pStyle w:val="FirstParagraph"/>
       </w:pPr>
       <w:r>
+        <w:rPr>
+          <w:iCs/>
+          <w:i/>
+        </w:rPr>
+        <w:t xml:space="preserve">Speaker notes</w:t>
+      </w:r>
+    </w:p>
+    <w:p>
+      <w:pPr>
+        <w:pStyle w:val="BodyText"/>
+      </w:pPr>
+      <w:r>
         <w:t xml:space="preserve">Add note</w:t>
       </w:r>
     </w:p>
@@ -1926,6 +2142,18 @@
         <w:pStyle w:val="BodyText"/>
       </w:pPr>
       <w:r>
+        <w:rPr>
+          <w:iCs/>
+          <w:i/>
+        </w:rPr>
+        <w:t xml:space="preserve">Speaker notes</w:t>
+      </w:r>
+    </w:p>
+    <w:p>
+      <w:pPr>
+        <w:pStyle w:val="BodyText"/>
+      </w:pPr>
+      <w:r>
         <w:t xml:space="preserve">Add note</w:t>
       </w:r>
     </w:p>
@@ -2807,6 +3035,18 @@
     <w:p>
       <w:pPr>
         <w:pStyle w:val="FirstParagraph"/>
+      </w:pPr>
+      <w:r>
+        <w:rPr>
+          <w:iCs/>
+          <w:i/>
+        </w:rPr>
+        <w:t xml:space="preserve">Speaker notes</w:t>
+      </w:r>
+    </w:p>
+    <w:p>
+      <w:pPr>
+        <w:pStyle w:val="BodyText"/>
       </w:pPr>
       <w:r>
         <w:t xml:space="preserve">Add note</w:t>
@@ -2980,6 +3220,18 @@
         <w:pStyle w:val="BodyText"/>
       </w:pPr>
       <w:r>
+        <w:rPr>
+          <w:iCs/>
+          <w:i/>
+        </w:rPr>
+        <w:t xml:space="preserve">Speaker notes</w:t>
+      </w:r>
+    </w:p>
+    <w:p>
+      <w:pPr>
+        <w:pStyle w:val="BodyText"/>
+      </w:pPr>
+      <w:r>
         <w:t xml:space="preserve">Add note</w:t>
       </w:r>
     </w:p>
@@ -3046,6 +3298,18 @@
         <w:pStyle w:val="FirstParagraph"/>
       </w:pPr>
       <w:r>
+        <w:rPr>
+          <w:iCs/>
+          <w:i/>
+        </w:rPr>
+        <w:t xml:space="preserve">Speaker notes</w:t>
+      </w:r>
+    </w:p>
+    <w:p>
+      <w:pPr>
+        <w:pStyle w:val="BodyText"/>
+      </w:pPr>
+      <w:r>
         <w:t xml:space="preserve">Add note</w:t>
       </w:r>
     </w:p>
@@ -3100,6 +3364,18 @@
         <w:pStyle w:val="FirstParagraph"/>
       </w:pPr>
       <w:r>
+        <w:rPr>
+          <w:iCs/>
+          <w:i/>
+        </w:rPr>
+        <w:t xml:space="preserve">Speaker notes</w:t>
+      </w:r>
+    </w:p>
+    <w:p>
+      <w:pPr>
+        <w:pStyle w:val="BodyText"/>
+      </w:pPr>
+      <w:r>
         <w:t xml:space="preserve">Add note</w:t>
       </w:r>
     </w:p>
@@ -3250,6 +3526,18 @@
     <w:p>
       <w:pPr>
         <w:pStyle w:val="FirstParagraph"/>
+      </w:pPr>
+      <w:r>
+        <w:rPr>
+          <w:iCs/>
+          <w:i/>
+        </w:rPr>
+        <w:t xml:space="preserve">Speaker notes</w:t>
+      </w:r>
+    </w:p>
+    <w:p>
+      <w:pPr>
+        <w:pStyle w:val="BodyText"/>
       </w:pPr>
       <w:r>
         <w:t xml:space="preserve">Add note</w:t>
@@ -3345,6 +3633,18 @@
         <w:pStyle w:val="BodyText"/>
       </w:pPr>
       <w:r>
+        <w:rPr>
+          <w:iCs/>
+          <w:i/>
+        </w:rPr>
+        <w:t xml:space="preserve">Speaker notes</w:t>
+      </w:r>
+    </w:p>
+    <w:p>
+      <w:pPr>
+        <w:pStyle w:val="BodyText"/>
+      </w:pPr>
+      <w:r>
         <w:t xml:space="preserve">I want to get a quick feel for your background and interests. Here’s a quote from a romantic comedy starring Kathleen Turner from 1986. A forty year old woman, played by Kathleen Turner, travels back in time to her high school senior year, 1960. She has an amusing interchange with her high school math teacher.</w:t>
       </w:r>
     </w:p>
@@ -3507,6 +3807,18 @@
     <w:p>
       <w:pPr>
         <w:pStyle w:val="FirstParagraph"/>
+      </w:pPr>
+      <w:r>
+        <w:rPr>
+          <w:iCs/>
+          <w:i/>
+        </w:rPr>
+        <w:t xml:space="preserve">Speaker notes</w:t>
+      </w:r>
+    </w:p>
+    <w:p>
+      <w:pPr>
+        <w:pStyle w:val="BodyText"/>
       </w:pPr>
       <w:r>
         <w:t xml:space="preserve">Add note</w:t>
@@ -3745,6 +4057,18 @@
         <w:pStyle w:val="FirstParagraph"/>
       </w:pPr>
       <w:r>
+        <w:rPr>
+          <w:iCs/>
+          <w:i/>
+        </w:rPr>
+        <w:t xml:space="preserve">Speaker notes</w:t>
+      </w:r>
+    </w:p>
+    <w:p>
+      <w:pPr>
+        <w:pStyle w:val="BodyText"/>
+      </w:pPr>
+      <w:r>
         <w:t xml:space="preserve">Add note</w:t>
       </w:r>
     </w:p>
@@ -3885,6 +4209,18 @@
         <w:pStyle w:val="FirstParagraph"/>
       </w:pPr>
       <w:r>
+        <w:rPr>
+          <w:iCs/>
+          <w:i/>
+        </w:rPr>
+        <w:t xml:space="preserve">Speaker notes</w:t>
+      </w:r>
+    </w:p>
+    <w:p>
+      <w:pPr>
+        <w:pStyle w:val="BodyText"/>
+      </w:pPr>
+      <w:r>
         <w:t xml:space="preserve">Add note</w:t>
       </w:r>
     </w:p>
@@ -3951,6 +4287,18 @@
         <w:pStyle w:val="FirstParagraph"/>
       </w:pPr>
       <w:r>
+        <w:rPr>
+          <w:iCs/>
+          <w:i/>
+        </w:rPr>
+        <w:t xml:space="preserve">Speaker notes</w:t>
+      </w:r>
+    </w:p>
+    <w:p>
+      <w:pPr>
+        <w:pStyle w:val="BodyText"/>
+      </w:pPr>
+      <w:r>
         <w:t xml:space="preserve">Add note</w:t>
       </w:r>
     </w:p>
@@ -3991,6 +4339,18 @@
     <w:p>
       <w:pPr>
         <w:pStyle w:val="FirstParagraph"/>
+      </w:pPr>
+      <w:r>
+        <w:rPr>
+          <w:iCs/>
+          <w:i/>
+        </w:rPr>
+        <w:t xml:space="preserve">Speaker notes</w:t>
+      </w:r>
+    </w:p>
+    <w:p>
+      <w:pPr>
+        <w:pStyle w:val="BodyText"/>
       </w:pPr>
       <w:r>
         <w:t xml:space="preserve">Add note</w:t>
@@ -4086,6 +4446,18 @@
         <w:pStyle w:val="BodyText"/>
       </w:pPr>
       <w:r>
+        <w:rPr>
+          <w:iCs/>
+          <w:i/>
+        </w:rPr>
+        <w:t xml:space="preserve">Speaker notes</w:t>
+      </w:r>
+    </w:p>
+    <w:p>
+      <w:pPr>
+        <w:pStyle w:val="BodyText"/>
+      </w:pPr>
+      <w:r>
         <w:t xml:space="preserve">Add note</w:t>
       </w:r>
     </w:p>
@@ -4179,6 +4551,18 @@
         <w:pStyle w:val="BodyText"/>
       </w:pPr>
       <w:r>
+        <w:rPr>
+          <w:iCs/>
+          <w:i/>
+        </w:rPr>
+        <w:t xml:space="preserve">Speaker notes</w:t>
+      </w:r>
+    </w:p>
+    <w:p>
+      <w:pPr>
+        <w:pStyle w:val="BodyText"/>
+      </w:pPr>
+      <w:r>
         <w:t xml:space="preserve">Add note</w:t>
       </w:r>
     </w:p>
@@ -4296,6 +4680,18 @@
         <w:pStyle w:val="FirstParagraph"/>
       </w:pPr>
       <w:r>
+        <w:rPr>
+          <w:iCs/>
+          <w:i/>
+        </w:rPr>
+        <w:t xml:space="preserve">Speaker notes</w:t>
+      </w:r>
+    </w:p>
+    <w:p>
+      <w:pPr>
+        <w:pStyle w:val="BodyText"/>
+      </w:pPr>
+      <w:r>
         <w:t xml:space="preserve">Add note</w:t>
       </w:r>
     </w:p>
@@ -4425,6 +4821,18 @@
         <w:pStyle w:val="FirstParagraph"/>
       </w:pPr>
       <w:r>
+        <w:rPr>
+          <w:iCs/>
+          <w:i/>
+        </w:rPr>
+        <w:t xml:space="preserve">Speaker notes</w:t>
+      </w:r>
+    </w:p>
+    <w:p>
+      <w:pPr>
+        <w:pStyle w:val="BodyText"/>
+      </w:pPr>
+      <w:r>
         <w:t xml:space="preserve">Add note</w:t>
       </w:r>
     </w:p>
@@ -4542,6 +4950,18 @@
         <w:pStyle w:val="FirstParagraph"/>
       </w:pPr>
       <w:r>
+        <w:rPr>
+          <w:iCs/>
+          <w:i/>
+        </w:rPr>
+        <w:t xml:space="preserve">Speaker notes</w:t>
+      </w:r>
+    </w:p>
+    <w:p>
+      <w:pPr>
+        <w:pStyle w:val="BodyText"/>
+      </w:pPr>
+      <w:r>
         <w:t xml:space="preserve">Add note</w:t>
       </w:r>
     </w:p>
@@ -4709,6 +5129,18 @@
         <w:pStyle w:val="FirstParagraph"/>
       </w:pPr>
       <w:r>
+        <w:rPr>
+          <w:iCs/>
+          <w:i/>
+        </w:rPr>
+        <w:t xml:space="preserve">Speaker notes</w:t>
+      </w:r>
+    </w:p>
+    <w:p>
+      <w:pPr>
+        <w:pStyle w:val="BodyText"/>
+      </w:pPr>
+      <w:r>
         <w:t xml:space="preserve">Add note</w:t>
       </w:r>
     </w:p>
@@ -4761,6 +5193,18 @@
     <w:p>
       <w:pPr>
         <w:pStyle w:val="FirstParagraph"/>
+      </w:pPr>
+      <w:r>
+        <w:rPr>
+          <w:iCs/>
+          <w:i/>
+        </w:rPr>
+        <w:t xml:space="preserve">Speaker notes</w:t>
+      </w:r>
+    </w:p>
+    <w:p>
+      <w:pPr>
+        <w:pStyle w:val="BodyText"/>
       </w:pPr>
       <w:r>
         <w:t xml:space="preserve">Add note</w:t>
@@ -4941,6 +5385,18 @@
         <w:pStyle w:val="BodyText"/>
       </w:pPr>
       <w:r>
+        <w:rPr>
+          <w:iCs/>
+          <w:i/>
+        </w:rPr>
+        <w:t xml:space="preserve">Speaker notes</w:t>
+      </w:r>
+    </w:p>
+    <w:p>
+      <w:pPr>
+        <w:pStyle w:val="BodyText"/>
+      </w:pPr>
+      <w:r>
         <w:t xml:space="preserve">Add note</w:t>
       </w:r>
     </w:p>
@@ -5034,6 +5490,18 @@
         <w:pStyle w:val="BodyText"/>
       </w:pPr>
       <w:r>
+        <w:rPr>
+          <w:iCs/>
+          <w:i/>
+        </w:rPr>
+        <w:t xml:space="preserve">Speaker notes</w:t>
+      </w:r>
+    </w:p>
+    <w:p>
+      <w:pPr>
+        <w:pStyle w:val="BodyText"/>
+      </w:pPr>
+      <w:r>
         <w:t xml:space="preserve">Add note</w:t>
       </w:r>
     </w:p>
@@ -5147,6 +5615,18 @@
         <w:pStyle w:val="FirstParagraph"/>
       </w:pPr>
       <w:r>
+        <w:rPr>
+          <w:iCs/>
+          <w:i/>
+        </w:rPr>
+        <w:t xml:space="preserve">Speaker notes</w:t>
+      </w:r>
+    </w:p>
+    <w:p>
+      <w:pPr>
+        <w:pStyle w:val="BodyText"/>
+      </w:pPr>
+      <w:r>
         <w:t xml:space="preserve">Add note</w:t>
       </w:r>
     </w:p>
@@ -5247,6 +5727,18 @@
     <w:p>
       <w:pPr>
         <w:pStyle w:val="FirstParagraph"/>
+      </w:pPr>
+      <w:r>
+        <w:rPr>
+          <w:iCs/>
+          <w:i/>
+        </w:rPr>
+        <w:t xml:space="preserve">Speaker notes</w:t>
+      </w:r>
+    </w:p>
+    <w:p>
+      <w:pPr>
+        <w:pStyle w:val="BodyText"/>
       </w:pPr>
       <w:r>
         <w:t xml:space="preserve">Add note</w:t>
@@ -5342,6 +5834,18 @@
         <w:pStyle w:val="BodyText"/>
       </w:pPr>
       <w:r>
+        <w:rPr>
+          <w:iCs/>
+          <w:i/>
+        </w:rPr>
+        <w:t xml:space="preserve">Speaker notes</w:t>
+      </w:r>
+    </w:p>
+    <w:p>
+      <w:pPr>
+        <w:pStyle w:val="BodyText"/>
+      </w:pPr>
+      <w:r>
         <w:t xml:space="preserve">Add note</w:t>
       </w:r>
     </w:p>
@@ -5630,6 +6134,18 @@
         <w:pStyle w:val="FirstParagraph"/>
       </w:pPr>
       <w:r>
+        <w:rPr>
+          <w:iCs/>
+          <w:i/>
+        </w:rPr>
+        <w:t xml:space="preserve">Speaker notes</w:t>
+      </w:r>
+    </w:p>
+    <w:p>
+      <w:pPr>
+        <w:pStyle w:val="BodyText"/>
+      </w:pPr>
+      <w:r>
         <w:t xml:space="preserve">Add note</w:t>
       </w:r>
     </w:p>
@@ -5696,6 +6212,18 @@
         <w:pStyle w:val="FirstParagraph"/>
       </w:pPr>
       <w:r>
+        <w:rPr>
+          <w:iCs/>
+          <w:i/>
+        </w:rPr>
+        <w:t xml:space="preserve">Speaker notes</w:t>
+      </w:r>
+    </w:p>
+    <w:p>
+      <w:pPr>
+        <w:pStyle w:val="BodyText"/>
+      </w:pPr>
+      <w:r>
         <w:t xml:space="preserve">A doctor is advising her patient about the risks of an upcoming surgery. She warned that the probability that the patient would die during surgery was 60%. Then she looked up an said, no wait, the risk is twice as big in your demographic group. The chances that you will die during surgery is actually 120%. The patient seemed a bit confused. I know what a 100% risk of mortality would be—I’m a goner. But what would a 120% risk of mortality be? The doctor replied, that is a fate worse than death.</w:t>
       </w:r>
     </w:p>
@@ -5736,6 +6264,18 @@
     <w:p>
       <w:pPr>
         <w:pStyle w:val="FirstParagraph"/>
+      </w:pPr>
+      <w:r>
+        <w:rPr>
+          <w:iCs/>
+          <w:i/>
+        </w:rPr>
+        <w:t xml:space="preserve">Speaker notes</w:t>
+      </w:r>
+    </w:p>
+    <w:p>
+      <w:pPr>
+        <w:pStyle w:val="BodyText"/>
       </w:pPr>
       <w:r>
         <w:t xml:space="preserve">The logistic regression model is a model that uses a binary (two possible values) outcome variable. Examples of a binary variable are mortality (live/dead), and morbidity (healthy/diseased). Sometimes you might take a continuous outcome and convert it into a binary outcome. For example, you might be interested in the length of stay in the hospital for mothers during an unremarkable delivery. A binary outcome might compare mothers who were discharged within 48 hours versus mothers discharged more than 48 hours.</w:t>
@@ -5871,6 +6411,18 @@
         <w:pStyle w:val="BodyText"/>
       </w:pPr>
       <w:r>
+        <w:rPr>
+          <w:iCs/>
+          <w:i/>
+        </w:rPr>
+        <w:t xml:space="preserve">Speaker notes</w:t>
+      </w:r>
+    </w:p>
+    <w:p>
+      <w:pPr>
+        <w:pStyle w:val="BodyText"/>
+      </w:pPr>
+      <w:r>
         <w:t xml:space="preserve">Let’s consider an artificial data example where we collect data on the gestational age of infants (GA), which is a continuous variable, and the probability that these infants will be breast feeding at discharge from the hospital (BF), which is a binary variable. We expect an increasing trend in the probability of BF as GA increases. Premature infants are usually sicker and they have to stay in the hospital longer. Both of these present obstacles to BF.</w:t>
       </w:r>
     </w:p>
@@ -6020,6 +6572,18 @@
         <w:pStyle w:val="BodyText"/>
       </w:pPr>
       <w:r>
+        <w:rPr>
+          <w:iCs/>
+          <w:i/>
+        </w:rPr>
+        <w:t xml:space="preserve">Speaker notes</w:t>
+      </w:r>
+    </w:p>
+    <w:p>
+      <w:pPr>
+        <w:pStyle w:val="BodyText"/>
+      </w:pPr>
+      <w:r>
         <w:t xml:space="preserve">I’m not an expert on BF; what little experience I’ve had with the topic occurred over 65 years ago. But I do know that an additive probability model tends to have problems when you get probabilities close to 0% or 100%. Let’s change the linear model slightly to the following:</w:t>
       </w:r>
     </w:p>
@@ -6137,6 +6701,18 @@
         <w:pStyle w:val="BodyText"/>
       </w:pPr>
       <w:r>
+        <w:rPr>
+          <w:iCs/>
+          <w:i/>
+        </w:rPr>
+        <w:t xml:space="preserve">Speaker notes</w:t>
+      </w:r>
+    </w:p>
+    <w:p>
+      <w:pPr>
+        <w:pStyle w:val="BodyText"/>
+      </w:pPr>
+      <w:r>
         <w:t xml:space="preserve">It’s worthwhile to consider a different model here, a multiplicative model for probability, even though it suffers from the same problems as the additive model.</w:t>
       </w:r>
     </w:p>
@@ -6249,6 +6825,18 @@
     <w:p>
       <w:pPr>
         <w:pStyle w:val="FirstParagraph"/>
+      </w:pPr>
+      <w:r>
+        <w:rPr>
+          <w:iCs/>
+          <w:i/>
+        </w:rPr>
+        <w:t xml:space="preserve">Speaker notes</w:t>
+      </w:r>
+    </w:p>
+    <w:p>
+      <w:pPr>
+        <w:pStyle w:val="BodyText"/>
       </w:pPr>
       <w:r>
         <w:t xml:space="preserve">The relationship between odds and probability Another approach is to try to model the odds rather than the probability of BF. You see odds mentioned quite frequently in gambling contexts. If the odds are three to one in favor of your favorite football team, that means you would expect a win to occur about three times as often as a loss. If the odds are four to one against your team, you would expect a loss to occur about four times as often as a win.</w:t>
@@ -6673,6 +7261,18 @@
         <w:pStyle w:val="FirstParagraph"/>
       </w:pPr>
       <w:r>
+        <w:rPr>
+          <w:iCs/>
+          <w:i/>
+        </w:rPr>
+        <w:t xml:space="preserve">Speaker notes</w:t>
+      </w:r>
+    </w:p>
+    <w:p>
+      <w:pPr>
+        <w:pStyle w:val="BodyText"/>
+      </w:pPr>
+      <w:r>
         <w:t xml:space="preserve">To convert from odds to probability, use the formula odds/(1+odds). You have to flip these around because 40 to 1 odds does not mean that Michelle Obama has 40 chances to win for every one chance of a loss.</w:t>
       </w:r>
     </w:p>
@@ -6975,6 +7575,18 @@
         <w:pStyle w:val="FirstParagraph"/>
       </w:pPr>
       <w:r>
+        <w:rPr>
+          <w:iCs/>
+          <w:i/>
+        </w:rPr>
+        <w:t xml:space="preserve">Speaker notes</w:t>
+      </w:r>
+    </w:p>
+    <w:p>
+      <w:pPr>
+        <w:pStyle w:val="BodyText"/>
+      </w:pPr>
+      <w:r>
         <w:t xml:space="preserve">These probabilities were computed from a table of odds posted at the beginning of the round of 16 for the football world cup. Convert these back to odds.</w:t>
       </w:r>
     </w:p>
@@ -7147,6 +7759,18 @@
     <w:p>
       <w:pPr>
         <w:pStyle w:val="FirstParagraph"/>
+      </w:pPr>
+      <w:r>
+        <w:rPr>
+          <w:iCs/>
+          <w:i/>
+        </w:rPr>
+        <w:t xml:space="preserve">Speaker notes</w:t>
+      </w:r>
+    </w:p>
+    <w:p>
+      <w:pPr>
+        <w:pStyle w:val="BodyText"/>
       </w:pPr>
       <w:r>
         <w:t xml:space="preserve">Here are all the odds. Notice that the United States was rightfully given almost no chance of winning. But wait until the women’s football World Cup.</w:t>
@@ -7242,6 +7866,18 @@
         <w:pStyle w:val="BodyText"/>
       </w:pPr>
       <w:r>
+        <w:rPr>
+          <w:iCs/>
+          <w:i/>
+        </w:rPr>
+        <w:t xml:space="preserve">Speaker notes</w:t>
+      </w:r>
+    </w:p>
+    <w:p>
+      <w:pPr>
+        <w:pStyle w:val="BodyText"/>
+      </w:pPr>
+      <w:r>
         <w:t xml:space="preserve">Let’s consider a multiplicative model for the odds (not the probability) of BF.</w:t>
       </w:r>
     </w:p>
@@ -7341,6 +7977,18 @@
         <w:pStyle w:val="BodyText"/>
       </w:pPr>
       <w:r>
+        <w:rPr>
+          <w:iCs/>
+          <w:i/>
+        </w:rPr>
+        <w:t xml:space="preserve">Speaker notes</w:t>
+      </w:r>
+    </w:p>
+    <w:p>
+      <w:pPr>
+        <w:pStyle w:val="BodyText"/>
+      </w:pPr>
+      <w:r>
         <w:t xml:space="preserve">It’s interesting to look at how the logarithm of the odds behave.</w:t>
       </w:r>
     </w:p>
@@ -7442,6 +8090,18 @@
         <w:pStyle w:val="BodyText"/>
       </w:pPr>
       <w:r>
+        <w:rPr>
+          <w:iCs/>
+          <w:i/>
+        </w:rPr>
+        <w:t xml:space="preserve">Speaker notes</w:t>
+      </w:r>
+    </w:p>
+    <w:p>
+      <w:pPr>
+        <w:pStyle w:val="BodyText"/>
+      </w:pPr>
+      <w:r>
         <w:t xml:space="preserve">Let’s look at how the probabilities behave in this model.</w:t>
       </w:r>
     </w:p>
@@ -7536,6 +8196,18 @@
         </w:tc>
       </w:tr>
     </w:tbl>
+    <w:p>
+      <w:pPr>
+        <w:pStyle w:val="BodyText"/>
+      </w:pPr>
+      <w:r>
+        <w:rPr>
+          <w:iCs/>
+          <w:i/>
+        </w:rPr>
+        <w:t xml:space="preserve">Speaker notes</w:t>
+      </w:r>
+    </w:p>
     <w:p>
       <w:pPr>
         <w:pStyle w:val="BodyText"/>
@@ -7709,6 +8381,18 @@
         <w:pStyle w:val="BodyText"/>
       </w:pPr>
       <w:r>
+        <w:rPr>
+          <w:iCs/>
+          <w:i/>
+        </w:rPr>
+        <w:t xml:space="preserve">Speaker notes</w:t>
+      </w:r>
+    </w:p>
+    <w:p>
+      <w:pPr>
+        <w:pStyle w:val="BodyText"/>
+      </w:pPr>
+      <w:r>
         <w:t xml:space="preserve">An example of a log odds model with real data</w:t>
       </w:r>
     </w:p>
@@ -7874,6 +8558,18 @@
         <w:pStyle w:val="FirstParagraph"/>
       </w:pPr>
       <w:r>
+        <w:rPr>
+          <w:iCs/>
+          <w:i/>
+        </w:rPr>
+        <w:t xml:space="preserve">Speaker notes</w:t>
+      </w:r>
+    </w:p>
+    <w:p>
+      <w:pPr>
+        <w:pStyle w:val="BodyText"/>
+      </w:pPr>
+      <w:r>
         <w:t xml:space="preserve">The table below shows the predicted log odds, and the calculations needed to transform this estimate back into predicted probabilities.</w:t>
       </w:r>
     </w:p>
@@ -7957,6 +8653,18 @@
       </w:pPr>
       <w:r>
         <w:t xml:space="preserve">5.70/3.20 = 1.78</w:t>
+      </w:r>
+    </w:p>
+    <w:p>
+      <w:pPr>
+        <w:pStyle w:val="BodyText"/>
+      </w:pPr>
+      <w:r>
+        <w:rPr>
+          <w:iCs/>
+          <w:i/>
+        </w:rPr>
+        <w:t xml:space="preserve">Speaker notes</w:t>
       </w:r>
     </w:p>
     <w:p>
@@ -8097,6 +8805,18 @@
         <w:pStyle w:val="BodyText"/>
       </w:pPr>
       <w:r>
+        <w:rPr>
+          <w:iCs/>
+          <w:i/>
+        </w:rPr>
+        <w:t xml:space="preserve">Speaker notes</w:t>
+      </w:r>
+    </w:p>
+    <w:p>
+      <w:pPr>
+        <w:pStyle w:val="BodyText"/>
+      </w:pPr>
+      <w:r>
         <w:t xml:space="preserve">Here is the table of survival versus sex on the Titanic.</w:t>
       </w:r>
     </w:p>
@@ -8238,6 +8958,18 @@
         <w:pStyle w:val="FirstParagraph"/>
       </w:pPr>
       <w:r>
+        <w:rPr>
+          <w:iCs/>
+          <w:i/>
+        </w:rPr>
+        <w:t xml:space="preserve">Speaker notes</w:t>
+      </w:r>
+    </w:p>
+    <w:p>
+      <w:pPr>
+        <w:pStyle w:val="BodyText"/>
+      </w:pPr>
+      <w:r>
         <w:t xml:space="preserve">Let’s start with the CONSTANT row of the data. This has an interpretation similar to the intercept in the linear regression model. the B column represents the estimated log odds when SexMale=0. Above, you saw that the odds for dying were 2 to 1 against for females, and the natural logarithm of 2 is 0.693. The last column, EXP(B) represents the odds, or 2.000. You need to be careful with this interpretation, because sometimes SPSS will report the odds in favor of an event and sometimes it will report the odds against an event. You have to look at the crosstabulation to be sure which it is.</w:t>
       </w:r>
     </w:p>
@@ -8376,6 +9108,18 @@
         <w:pStyle w:val="FirstParagraph"/>
       </w:pPr>
       <w:r>
+        <w:rPr>
+          <w:iCs/>
+          <w:i/>
+        </w:rPr>
+        <w:t xml:space="preserve">Speaker notes</w:t>
+      </w:r>
+    </w:p>
+    <w:p>
+      <w:pPr>
+        <w:pStyle w:val="BodyText"/>
+      </w:pPr>
+      <w:r>
         <w:t xml:space="preserve">Let’s start with the CONSTANT row of the data. This has an interpretation similar to the intercept in the linear regression model. the B column represents the estimated log odds when SexMale=0. Above, you saw that the odds for dying were 2 to 1 against for females, and the natural logarithm of 2 is 0.693. The last column, EXP(B) represents the odds, or 2.000. You need to be careful with this interpretation, because sometimes SPSS will report the odds in favor of an event and sometimes it will report the odds against an event. You have to look at the crosstabulation to be sure which it is.</w:t>
       </w:r>
     </w:p>
@@ -8497,6 +9241,18 @@
         <w:pStyle w:val="FirstParagraph"/>
       </w:pPr>
       <w:r>
+        <w:rPr>
+          <w:iCs/>
+          <w:i/>
+        </w:rPr>
+        <w:t xml:space="preserve">Speaker notes</w:t>
+      </w:r>
+    </w:p>
+    <w:p>
+      <w:pPr>
+        <w:pStyle w:val="BodyText"/>
+      </w:pPr>
+      <w:r>
         <w:t xml:space="preserve">The SexMale row has an interpretation similar to the slope term in a linear regression model. The B column represents the estimated change in the log odds when SexMale increases by one unit. This is effectively the log odds ratio. We computed the odds ratio above, and -2.301 is the natural logarithm of 0.1. The last column, EXP(B) provides you with the odds ratio (0.100).</w:t>
       </w:r>
     </w:p>
@@ -8590,6 +9346,18 @@
         <w:pStyle w:val="BodyText"/>
       </w:pPr>
       <w:r>
+        <w:rPr>
+          <w:iCs/>
+          <w:i/>
+        </w:rPr>
+        <w:t xml:space="preserve">Speaker notes</w:t>
+      </w:r>
+    </w:p>
+    <w:p>
+      <w:pPr>
+        <w:pStyle w:val="BodyText"/>
+      </w:pPr>
+      <w:r>
         <w:t xml:space="preserve">“</w:t>
       </w:r>
       <w:r>
@@ -8689,6 +9457,18 @@
         <w:pStyle w:val="BodyText"/>
       </w:pPr>
       <w:r>
+        <w:rPr>
+          <w:iCs/>
+          <w:i/>
+        </w:rPr>
+        <w:t xml:space="preserve">Speaker notes</w:t>
+      </w:r>
+    </w:p>
+    <w:p>
+      <w:pPr>
+        <w:pStyle w:val="BodyText"/>
+      </w:pPr>
+      <w:r>
         <w:t xml:space="preserve">Add note</w:t>
       </w:r>
     </w:p>
@@ -8782,6 +9562,18 @@
         <w:pStyle w:val="BodyText"/>
       </w:pPr>
       <w:r>
+        <w:rPr>
+          <w:iCs/>
+          <w:i/>
+        </w:rPr>
+        <w:t xml:space="preserve">Speaker notes</w:t>
+      </w:r>
+    </w:p>
+    <w:p>
+      <w:pPr>
+        <w:pStyle w:val="BodyText"/>
+      </w:pPr>
+      <w:r>
         <w:t xml:space="preserve">Add note</w:t>
       </w:r>
     </w:p>
@@ -8875,6 +9667,18 @@
         <w:pStyle w:val="BodyText"/>
       </w:pPr>
       <w:r>
+        <w:rPr>
+          <w:iCs/>
+          <w:i/>
+        </w:rPr>
+        <w:t xml:space="preserve">Speaker notes</w:t>
+      </w:r>
+    </w:p>
+    <w:p>
+      <w:pPr>
+        <w:pStyle w:val="BodyText"/>
+      </w:pPr>
+      <w:r>
         <w:t xml:space="preserve">Add note</w:t>
       </w:r>
     </w:p>
@@ -8968,6 +9772,18 @@
         <w:pStyle w:val="BodyText"/>
       </w:pPr>
       <w:r>
+        <w:rPr>
+          <w:iCs/>
+          <w:i/>
+        </w:rPr>
+        <w:t xml:space="preserve">Speaker notes</w:t>
+      </w:r>
+    </w:p>
+    <w:p>
+      <w:pPr>
+        <w:pStyle w:val="BodyText"/>
+      </w:pPr>
+      <w:r>
         <w:t xml:space="preserve">Add note</w:t>
       </w:r>
     </w:p>
@@ -9061,6 +9877,18 @@
         <w:pStyle w:val="BodyText"/>
       </w:pPr>
       <w:r>
+        <w:rPr>
+          <w:iCs/>
+          <w:i/>
+        </w:rPr>
+        <w:t xml:space="preserve">Speaker notes</w:t>
+      </w:r>
+    </w:p>
+    <w:p>
+      <w:pPr>
+        <w:pStyle w:val="BodyText"/>
+      </w:pPr>
+      <w:r>
         <w:t xml:space="preserve">This data represents survival time for a group of fruit flies and is a subset of a larger data set found at the Data and Story Library (DASL). The data set has been slightly modified to simplify some of these explanations.</w:t>
       </w:r>
     </w:p>
@@ -9162,6 +9990,18 @@
         <w:pStyle w:val="BodyText"/>
       </w:pPr>
       <w:r>
+        <w:rPr>
+          <w:iCs/>
+          <w:i/>
+        </w:rPr>
+        <w:t xml:space="preserve">Speaker notes</w:t>
+      </w:r>
+    </w:p>
+    <w:p>
+      <w:pPr>
+        <w:pStyle w:val="BodyText"/>
+      </w:pPr>
+      <w:r>
         <w:t xml:space="preserve">If you wanted to estimate the survival probability for this data, you would draw a curve that decreases by 4% (1/25) every time a fly dies.</w:t>
       </w:r>
     </w:p>
@@ -9258,6 +10098,18 @@
         <w:pStyle w:val="BodyText"/>
       </w:pPr>
       <w:r>
+        <w:rPr>
+          <w:iCs/>
+          <w:i/>
+        </w:rPr>
+        <w:t xml:space="preserve">Speaker notes</w:t>
+      </w:r>
+    </w:p>
+    <w:p>
+      <w:pPr>
+        <w:pStyle w:val="BodyText"/>
+      </w:pPr>
+      <w:r>
         <w:t xml:space="preserve">Now let’s alter the experiment. Suppose that totally by accident, a technician leaves the screen cover open on day 70 and all the flies escape. You’re probably worried that the whole experiment has been ruined. But don’t be so pessimistic. You still have complete information on survival of the fruit flies up to their 70th day of life. Here’s how you would present the data and estimate the survival probabilities.</w:t>
       </w:r>
     </w:p>
@@ -9351,6 +10203,18 @@
         <w:pStyle w:val="BodyText"/>
       </w:pPr>
       <w:r>
+        <w:rPr>
+          <w:iCs/>
+          <w:i/>
+        </w:rPr>
+        <w:t xml:space="preserve">Speaker notes</w:t>
+      </w:r>
+    </w:p>
+    <w:p>
+      <w:pPr>
+        <w:pStyle w:val="BodyText"/>
+      </w:pPr>
+      <w:r>
         <w:t xml:space="preserve">We clearly have enough data to make several important statements about survival probability. For example, the median survival time is 61 days because roughly half of the flies had died before this day.</w:t>
       </w:r>
     </w:p>
@@ -9452,6 +10316,18 @@
         <w:pStyle w:val="BodyText"/>
       </w:pPr>
       <w:r>
+        <w:rPr>
+          <w:iCs/>
+          <w:i/>
+        </w:rPr>
+        <w:t xml:space="preserve">Speaker notes</w:t>
+      </w:r>
+    </w:p>
+    <w:p>
+      <w:pPr>
+        <w:pStyle w:val="BodyText"/>
+      </w:pPr>
+      <w:r>
         <w:t xml:space="preserve">Let’s look at a third experiment, where the screen cover is left open and all but four of the remaining flies escape. It turns out that those four remaining flies who didn’t bug out will allow us to still get reasonable estimates of survival probabilities beyond 70 days. Here is the data and the survival probabilities.</w:t>
       </w:r>
     </w:p>
@@ -9545,6 +10421,18 @@
         <w:pStyle w:val="BodyText"/>
       </w:pPr>
       <w:r>
+        <w:rPr>
+          <w:iCs/>
+          <w:i/>
+        </w:rPr>
+        <w:t xml:space="preserve">Speaker notes</w:t>
+      </w:r>
+    </w:p>
+    <w:p>
+      <w:pPr>
+        <w:pStyle w:val="BodyText"/>
+      </w:pPr>
+      <w:r>
         <w:t xml:space="preserve">Add note</w:t>
       </w:r>
     </w:p>
@@ -9638,6 +10526,18 @@
         <w:pStyle w:val="BodyText"/>
       </w:pPr>
       <w:r>
+        <w:rPr>
+          <w:iCs/>
+          <w:i/>
+        </w:rPr>
+        <w:t xml:space="preserve">Speaker notes</w:t>
+      </w:r>
+    </w:p>
+    <w:p>
+      <w:pPr>
+        <w:pStyle w:val="BodyText"/>
+      </w:pPr>
+      <w:r>
         <w:t xml:space="preserve">Add note</w:t>
       </w:r>
     </w:p>
@@ -9731,6 +10631,18 @@
         <w:pStyle w:val="BodyText"/>
       </w:pPr>
       <w:r>
+        <w:rPr>
+          <w:iCs/>
+          <w:i/>
+        </w:rPr>
+        <w:t xml:space="preserve">Speaker notes</w:t>
+      </w:r>
+    </w:p>
+    <w:p>
+      <w:pPr>
+        <w:pStyle w:val="BodyText"/>
+      </w:pPr>
+      <w:r>
         <w:t xml:space="preserve">Add note</w:t>
       </w:r>
     </w:p>
@@ -9824,6 +10736,18 @@
         <w:pStyle w:val="BodyText"/>
       </w:pPr>
       <w:r>
+        <w:rPr>
+          <w:iCs/>
+          <w:i/>
+        </w:rPr>
+        <w:t xml:space="preserve">Speaker notes</w:t>
+      </w:r>
+    </w:p>
+    <w:p>
+      <w:pPr>
+        <w:pStyle w:val="BodyText"/>
+      </w:pPr>
+      <w:r>
         <w:t xml:space="preserve">Add note</w:t>
       </w:r>
     </w:p>
@@ -9917,6 +10841,18 @@
         <w:pStyle w:val="BodyText"/>
       </w:pPr>
       <w:r>
+        <w:rPr>
+          <w:iCs/>
+          <w:i/>
+        </w:rPr>
+        <w:t xml:space="preserve">Speaker notes</w:t>
+      </w:r>
+    </w:p>
+    <w:p>
+      <w:pPr>
+        <w:pStyle w:val="BodyText"/>
+      </w:pPr>
+      <w:r>
         <w:t xml:space="preserve">Add note</w:t>
       </w:r>
     </w:p>
@@ -10003,6 +10939,18 @@
         <w:pStyle w:val="BodyText"/>
       </w:pPr>
       <w:r>
+        <w:rPr>
+          <w:iCs/>
+          <w:i/>
+        </w:rPr>
+        <w:t xml:space="preserve">Speaker notes</w:t>
+      </w:r>
+    </w:p>
+    <w:p>
+      <w:pPr>
+        <w:pStyle w:val="BodyText"/>
+      </w:pPr>
+      <w:r>
         <w:t xml:space="preserve">Add note</w:t>
       </w:r>
     </w:p>
@@ -10248,6 +11196,18 @@
         <w:pStyle w:val="BodyText"/>
       </w:pPr>
       <w:r>
+        <w:rPr>
+          <w:iCs/>
+          <w:i/>
+        </w:rPr>
+        <w:t xml:space="preserve">Speaker notes</w:t>
+      </w:r>
+    </w:p>
+    <w:p>
+      <w:pPr>
+        <w:pStyle w:val="BodyText"/>
+      </w:pPr>
+      <w:r>
         <w:t xml:space="preserve">Add note</w:t>
       </w:r>
     </w:p>
@@ -10305,19 +11265,246 @@
         <w:t xml:space="preserve">My goal: help you to become a better consumer of statistics</w:t>
       </w:r>
     </w:p>
-    <w:p>
-      <w:pPr>
-        <w:pStyle w:val="BodyText"/>
-      </w:pPr>
+    <w:bookmarkEnd w:id="290"/>
+    <w:bookmarkStart w:id="298" w:name="email-mailpmean.com-or-visit"/>
+    <w:p>
+      <w:pPr>
+        <w:pStyle w:val="Heading2"/>
+      </w:pPr>
+      <w:r>
+        <w:t xml:space="preserve">Email (mail@pmean.com) or visit …</w:t>
+      </w:r>
+    </w:p>
+    <w:p>
+      <w:pPr>
+        <w:numPr>
+          <w:ilvl w:val="0"/>
+          <w:numId w:val="1082"/>
+        </w:numPr>
+        <w:pStyle w:val="Compact"/>
+      </w:pPr>
+      <w:r>
+        <w:t xml:space="preserve">Github site</w:t>
+      </w:r>
+      <w:r>
+        <w:t xml:space="preserve"> </w:t>
+      </w:r>
+      <w:hyperlink r:id="rId291">
+        <w:r>
+          <w:rPr>
+            <w:rStyle w:val="Hyperlink"/>
+          </w:rPr>
+          <w:t xml:space="preserve">github.com/pmean</w:t>
+        </w:r>
+      </w:hyperlink>
+    </w:p>
+    <w:p>
+      <w:pPr>
+        <w:numPr>
+          <w:ilvl w:val="1"/>
+          <w:numId w:val="1083"/>
+        </w:numPr>
+        <w:pStyle w:val="Compact"/>
+      </w:pPr>
+      <w:hyperlink r:id="rId292">
+        <w:r>
+          <w:rPr>
+            <w:rStyle w:val="Hyperlink"/>
+          </w:rPr>
+          <w:t xml:space="preserve">talks</w:t>
+        </w:r>
+      </w:hyperlink>
+      <w:r>
+        <w:t xml:space="preserve">: clinical-statistics, sample-size-justification, power</w:t>
+      </w:r>
+    </w:p>
+    <w:p>
+      <w:pPr>
+        <w:numPr>
+          <w:ilvl w:val="1"/>
+          <w:numId w:val="1083"/>
+        </w:numPr>
+        <w:pStyle w:val="Compact"/>
+      </w:pPr>
+      <w:hyperlink r:id="rId293">
+        <w:r>
+          <w:rPr>
+            <w:rStyle w:val="Hyperlink"/>
+          </w:rPr>
+          <w:t xml:space="preserve">classes</w:t>
+        </w:r>
+      </w:hyperlink>
+      <w:r>
+        <w:t xml:space="preserve">: clinical-research-methodology, survival-models</w:t>
+      </w:r>
+    </w:p>
+    <w:p>
+      <w:pPr>
+        <w:numPr>
+          <w:ilvl w:val="1"/>
+          <w:numId w:val="1083"/>
+        </w:numPr>
+        <w:pStyle w:val="Compact"/>
+      </w:pPr>
+      <w:hyperlink r:id="rId294">
+        <w:r>
+          <w:rPr>
+            <w:rStyle w:val="Hyperlink"/>
+          </w:rPr>
+          <w:t xml:space="preserve">papers-and-presentations</w:t>
+        </w:r>
+      </w:hyperlink>
+      <w:r>
+        <w:t xml:space="preserve">: illustrating-linear-regression, power</w:t>
+      </w:r>
+    </w:p>
+    <w:p>
+      <w:pPr>
+        <w:numPr>
+          <w:ilvl w:val="0"/>
+          <w:numId w:val="1082"/>
+        </w:numPr>
+        <w:pStyle w:val="Compact"/>
+      </w:pPr>
+      <w:r>
+        <w:t xml:space="preserve">websites</w:t>
+      </w:r>
+    </w:p>
+    <w:p>
+      <w:pPr>
+        <w:numPr>
+          <w:ilvl w:val="1"/>
+          <w:numId w:val="1084"/>
+        </w:numPr>
+        <w:pStyle w:val="Compact"/>
+      </w:pPr>
+      <w:hyperlink r:id="rId295">
+        <w:r>
+          <w:rPr>
+            <w:rStyle w:val="Hyperlink"/>
+          </w:rPr>
+          <w:t xml:space="preserve">www.pmean.com</w:t>
+        </w:r>
+      </w:hyperlink>
+    </w:p>
+    <w:p>
+      <w:pPr>
+        <w:numPr>
+          <w:ilvl w:val="2"/>
+          <w:numId w:val="1085"/>
+        </w:numPr>
+        <w:pStyle w:val="Compact"/>
+      </w:pPr>
+      <w:hyperlink r:id="rId296">
+        <w:r>
+          <w:rPr>
+            <w:rStyle w:val="Hyperlink"/>
+          </w:rPr>
+          <w:t xml:space="preserve">original website</w:t>
+        </w:r>
+      </w:hyperlink>
+      <w:r>
+        <w:t xml:space="preserve">,</w:t>
+      </w:r>
+      <w:r>
+        <w:t xml:space="preserve"> </w:t>
+      </w:r>
+      <w:hyperlink r:id="rId296">
+        <w:r>
+          <w:rPr>
+            <w:rStyle w:val="Hyperlink"/>
+          </w:rPr>
+          <w:t xml:space="preserve">blog</w:t>
+        </w:r>
+      </w:hyperlink>
+      <w:r>
+        <w:t xml:space="preserve">,</w:t>
+      </w:r>
+      <w:r>
+        <w:t xml:space="preserve"> </w:t>
+      </w:r>
+      <w:hyperlink r:id="rId297">
+        <w:r>
+          <w:rPr>
+            <w:rStyle w:val="Hyperlink"/>
+          </w:rPr>
+          <w:t xml:space="preserve">new website</w:t>
+        </w:r>
+      </w:hyperlink>
+    </w:p>
+    <w:p>
+      <w:pPr>
+        <w:numPr>
+          <w:ilvl w:val="1"/>
+          <w:numId w:val="1084"/>
+        </w:numPr>
+        <w:pStyle w:val="Compact"/>
+      </w:pPr>
+      <w:r>
+        <w:t xml:space="preserve">Try googling</w:t>
+      </w:r>
+      <w:r>
+        <w:t xml:space="preserve"> </w:t>
+      </w:r>
       <w:r>
         <w:rPr>
           <w:iCs/>
           <w:i/>
         </w:rPr>
-        <w:t xml:space="preserve">Any questions?</w:t>
-      </w:r>
-    </w:p>
-    <w:bookmarkEnd w:id="290"/>
+        <w:t xml:space="preserve">topic</w:t>
+      </w:r>
+      <w:r>
+        <w:t xml:space="preserve"> </w:t>
+      </w:r>
+      <w:r>
+        <w:t xml:space="preserve">site:pmean.com</w:t>
+      </w:r>
+    </w:p>
+    <w:p>
+      <w:pPr>
+        <w:pStyle w:val="FirstParagraph"/>
+      </w:pPr>
+      <w:r>
+        <w:rPr>
+          <w:iCs/>
+          <w:i/>
+        </w:rPr>
+        <w:t xml:space="preserve">Speaker notes</w:t>
+      </w:r>
+    </w:p>
+    <w:p>
+      <w:pPr>
+        <w:pStyle w:val="BodyText"/>
+      </w:pPr>
+      <w:r>
+        <w:t xml:space="preserve">I am a part-time independent consultant, but I offer one hour of advice on any topic for free. So email me. I love quick questions and often take questions that I am asked by email and turn them into web pages.</w:t>
+      </w:r>
+    </w:p>
+    <w:p>
+      <w:pPr>
+        <w:pStyle w:val="BodyText"/>
+      </w:pPr>
+      <w:r>
+        <w:t xml:space="preserve">Anything I do, I put up on the web and make it available for free to anyone. I have a github site that is intended for programming, but I also use a progamming language, R Markdown, to create all my talks.</w:t>
+      </w:r>
+    </w:p>
+    <w:p>
+      <w:pPr>
+        <w:pStyle w:val="BodyText"/>
+      </w:pPr>
+      <w:r>
+        <w:t xml:space="preserve">My website is currently undergoing re-organization. I am try to update a lot of old broken pages and consolidate my old website and blog into a new site that will be easier to maintain and update. The new website also uses R Markdown.</w:t>
+      </w:r>
+    </w:p>
+    <w:p>
+      <w:pPr>
+        <w:pStyle w:val="BodyText"/>
+      </w:pPr>
+      <w:r>
+        <w:t xml:space="preserve">Half of the stuff is projects I started but never got around to finishing. So I apologize if you see something and it is only half-baked. Send me an encouraging email if you want me to update something that you find important in your work.</w:t>
+      </w:r>
+    </w:p>
+    <w:bookmarkEnd w:id="298"/>
     <w:sectPr/>
   </w:body>
 </w:document>
@@ -10744,6 +11931,18 @@
     <w:abstractNumId w:val="991"/>
   </w:num>
   <w:num w:numId="1081">
+    <w:abstractNumId w:val="991"/>
+  </w:num>
+  <w:num w:numId="1082">
+    <w:abstractNumId w:val="991"/>
+  </w:num>
+  <w:num w:numId="1083">
+    <w:abstractNumId w:val="991"/>
+  </w:num>
+  <w:num w:numId="1084">
+    <w:abstractNumId w:val="991"/>
+  </w:num>
+  <w:num w:numId="1085">
     <w:abstractNumId w:val="991"/>
   </w:num>
 </w:numbering>

</xml_diff>